<commit_message>
Update draft and seperate the synchronization excel plot
</commit_message>
<xml_diff>
--- a/document/excel_pics/picture_synchronization.docx
+++ b/document/excel_pics/picture_synchronization.docx
@@ -23,86 +23,15 @@
         <mc:AlternateContent>
           <mc:Choice Requires="wps">
             <w:drawing>
-              <wp:anchor distT="0" distB="0" distL="114300" distR="114300" simplePos="0" relativeHeight="251669504" behindDoc="0" locked="0" layoutInCell="1" allowOverlap="1" wp14:anchorId="49A1B8A4" wp14:editId="002C515E">
+              <wp:anchor distT="0" distB="0" distL="114300" distR="114300" simplePos="0" relativeHeight="251671552" behindDoc="0" locked="0" layoutInCell="1" allowOverlap="1" wp14:anchorId="732CB157" wp14:editId="1069F1E4">
                 <wp:simplePos x="0" y="0"/>
                 <wp:positionH relativeFrom="column">
-                  <wp:posOffset>3327400</wp:posOffset>
+                  <wp:posOffset>3524459</wp:posOffset>
                 </wp:positionH>
                 <wp:positionV relativeFrom="paragraph">
-                  <wp:posOffset>3213100</wp:posOffset>
+                  <wp:posOffset>3211076</wp:posOffset>
                 </wp:positionV>
-                <wp:extent cx="245110" cy="245110"/>
-                <wp:effectExtent l="0" t="0" r="2540" b="2540"/>
-                <wp:wrapNone/>
-                <wp:docPr id="21" name="Multiplication Sign 21"/>
-                <wp:cNvGraphicFramePr/>
-                <a:graphic xmlns:a="http://schemas.openxmlformats.org/drawingml/2006/main">
-                  <a:graphicData uri="http://schemas.microsoft.com/office/word/2010/wordprocessingShape">
-                    <wps:wsp>
-                      <wps:cNvSpPr/>
-                      <wps:spPr>
-                        <a:xfrm>
-                          <a:off x="0" y="0"/>
-                          <a:ext cx="245110" cy="245110"/>
-                        </a:xfrm>
-                        <a:prstGeom prst="mathMultiply">
-                          <a:avLst/>
-                        </a:prstGeom>
-                      </wps:spPr>
-                      <wps:style>
-                        <a:lnRef idx="2">
-                          <a:schemeClr val="accent2">
-                            <a:shade val="50000"/>
-                          </a:schemeClr>
-                        </a:lnRef>
-                        <a:fillRef idx="1">
-                          <a:schemeClr val="accent2"/>
-                        </a:fillRef>
-                        <a:effectRef idx="0">
-                          <a:schemeClr val="accent2"/>
-                        </a:effectRef>
-                        <a:fontRef idx="minor">
-                          <a:schemeClr val="lt1"/>
-                        </a:fontRef>
-                      </wps:style>
-                      <wps:bodyPr rot="0" spcFirstLastPara="0" vertOverflow="overflow" horzOverflow="overflow" vert="horz" wrap="square" lIns="91440" tIns="45720" rIns="91440" bIns="45720" numCol="1" spcCol="0" rtlCol="0" fromWordArt="0" anchor="ctr" anchorCtr="0" forceAA="0" compatLnSpc="1">
-                        <a:prstTxWarp prst="textNoShape">
-                          <a:avLst/>
-                        </a:prstTxWarp>
-                        <a:noAutofit/>
-                      </wps:bodyPr>
-                    </wps:wsp>
-                  </a:graphicData>
-                </a:graphic>
-              </wp:anchor>
-            </w:drawing>
-          </mc:Choice>
-          <mc:Fallback>
-            <w:pict>
-              <v:shape w14:anchorId="63E97047" id="Multiplication Sign 21" o:spid="_x0000_s1026" style="position:absolute;margin-left:262pt;margin-top:253pt;width:19.3pt;height:19.3pt;z-index:251669504;visibility:visible;mso-wrap-style:square;mso-wrap-distance-left:9pt;mso-wrap-distance-top:0;mso-wrap-distance-right:9pt;mso-wrap-distance-bottom:0;mso-position-horizontal:absolute;mso-position-horizontal-relative:text;mso-position-vertical:absolute;mso-position-vertical-relative:text;v-text-anchor:middle" coordsize="245110,245110" o:gfxdata="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" path="m38487,79252l79252,38487r43303,43303l165858,38487r40765,40765l163320,122555r43303,43303l165858,206623,122555,163320,79252,206623,38487,165858,81790,122555,38487,79252xe" fillcolor="#ed7d31 [3205]" strokecolor="#823b0b [1605]" strokeweight="1pt">
-                <v:stroke joinstyle="miter"/>
-                <v:path arrowok="t" o:connecttype="custom" o:connectlocs="38487,79252;79252,38487;122555,81790;165858,38487;206623,79252;163320,122555;206623,165858;165858,206623;122555,163320;79252,206623;38487,165858;81790,122555;38487,79252" o:connectangles="0,0,0,0,0,0,0,0,0,0,0,0,0"/>
-              </v:shape>
-            </w:pict>
-          </mc:Fallback>
-        </mc:AlternateContent>
-      </w:r>
-      <w:r>
-        <w:rPr>
-          <w:noProof/>
-        </w:rPr>
-        <mc:AlternateContent>
-          <mc:Choice Requires="wps">
-            <w:drawing>
-              <wp:anchor distT="0" distB="0" distL="114300" distR="114300" simplePos="0" relativeHeight="251671552" behindDoc="0" locked="0" layoutInCell="1" allowOverlap="1" wp14:anchorId="732CB157" wp14:editId="4E5A7AF8">
-                <wp:simplePos x="0" y="0"/>
-                <wp:positionH relativeFrom="column">
-                  <wp:posOffset>3526155</wp:posOffset>
-                </wp:positionH>
-                <wp:positionV relativeFrom="paragraph">
-                  <wp:posOffset>3212857</wp:posOffset>
-                </wp:positionV>
-                <wp:extent cx="1054100" cy="233680"/>
+                <wp:extent cx="2552282" cy="233680"/>
                 <wp:effectExtent l="0" t="0" r="0" b="0"/>
                 <wp:wrapNone/>
                 <wp:docPr id="23" name="Text Box 23"/>
@@ -114,7 +43,7 @@
                       <wps:spPr>
                         <a:xfrm>
                           <a:off x="0" y="0"/>
-                          <a:ext cx="1054100" cy="233680"/>
+                          <a:ext cx="2552282" cy="233680"/>
                         </a:xfrm>
                         <a:prstGeom prst="rect">
                           <a:avLst/>
@@ -138,7 +67,16 @@
                                 <w:color w:val="595959" w:themeColor="text1" w:themeTint="A6"/>
                                 <w:sz w:val="18"/>
                               </w:rPr>
-                              <w:t>Des</w:t>
+                              <w:t>R</w:t>
+                            </w:r>
+                            <w:bookmarkStart w:id="0" w:name="_GoBack"/>
+                            <w:bookmarkEnd w:id="0"/>
+                            <w:r>
+                              <w:rPr>
+                                <w:color w:val="595959" w:themeColor="text1" w:themeTint="A6"/>
+                                <w:sz w:val="18"/>
+                              </w:rPr>
+                              <w:t>es</w:t>
                             </w:r>
                             <w:r>
                               <w:rPr>
@@ -174,7 +112,7 @@
                 <v:stroke joinstyle="miter"/>
                 <v:path gradientshapeok="t" o:connecttype="rect"/>
               </v:shapetype>
-              <v:shape id="Text Box 23" o:spid="_x0000_s1026" type="#_x0000_t202" style="position:absolute;left:0;text-align:left;margin-left:277.65pt;margin-top:253pt;width:83pt;height:18.4pt;z-index:251671552;visibility:visible;mso-wrap-style:square;mso-width-percent:0;mso-height-percent:0;mso-wrap-distance-left:9pt;mso-wrap-distance-top:0;mso-wrap-distance-right:9pt;mso-wrap-distance-bottom:0;mso-position-horizontal:absolute;mso-position-horizontal-relative:text;mso-position-vertical:absolute;mso-position-vertical-relative:text;mso-width-percent:0;mso-height-percent:0;mso-width-relative:margin;mso-height-relative:margin;v-text-anchor:top" o:gfxdata="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" filled="f" stroked="f" strokeweight=".5pt">
+              <v:shape id="Text Box 23" o:spid="_x0000_s1026" type="#_x0000_t202" style="position:absolute;left:0;text-align:left;margin-left:277.5pt;margin-top:252.85pt;width:200.95pt;height:18.4pt;z-index:251671552;visibility:visible;mso-wrap-style:square;mso-width-percent:0;mso-height-percent:0;mso-wrap-distance-left:9pt;mso-wrap-distance-top:0;mso-wrap-distance-right:9pt;mso-wrap-distance-bottom:0;mso-position-horizontal:absolute;mso-position-horizontal-relative:text;mso-position-vertical:absolute;mso-position-vertical-relative:text;mso-width-percent:0;mso-height-percent:0;mso-width-relative:margin;mso-height-relative:margin;v-text-anchor:top" o:gfxdata="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" filled="f" stroked="f" strokeweight=".5pt">
                 <v:textbox>
                   <w:txbxContent>
                     <w:p>
@@ -189,7 +127,16 @@
                           <w:color w:val="595959" w:themeColor="text1" w:themeTint="A6"/>
                           <w:sz w:val="18"/>
                         </w:rPr>
-                        <w:t>Des</w:t>
+                        <w:t>R</w:t>
+                      </w:r>
+                      <w:bookmarkStart w:id="1" w:name="_GoBack"/>
+                      <w:bookmarkEnd w:id="1"/>
+                      <w:r>
+                        <w:rPr>
+                          <w:color w:val="595959" w:themeColor="text1" w:themeTint="A6"/>
+                          <w:sz w:val="18"/>
+                        </w:rPr>
+                        <w:t>es</w:t>
                       </w:r>
                       <w:r>
                         <w:rPr>
@@ -213,7 +160,282 @@
         <mc:AlternateContent>
           <mc:Choice Requires="wps">
             <w:drawing>
-              <wp:anchor distT="0" distB="0" distL="114300" distR="114300" simplePos="0" relativeHeight="251668480" behindDoc="0" locked="0" layoutInCell="1" allowOverlap="1" wp14:anchorId="7D06725E" wp14:editId="10755172">
+              <wp:anchor distT="0" distB="0" distL="114300" distR="114300" simplePos="0" relativeHeight="251686912" behindDoc="0" locked="0" layoutInCell="1" allowOverlap="1" wp14:anchorId="1933BD28" wp14:editId="6D01A29B">
+                <wp:simplePos x="0" y="0"/>
+                <wp:positionH relativeFrom="column">
+                  <wp:posOffset>3356132</wp:posOffset>
+                </wp:positionH>
+                <wp:positionV relativeFrom="paragraph">
+                  <wp:posOffset>3242500</wp:posOffset>
+                </wp:positionV>
+                <wp:extent cx="170955" cy="147537"/>
+                <wp:effectExtent l="19050" t="19050" r="38735" b="24130"/>
+                <wp:wrapNone/>
+                <wp:docPr id="16" name="Isosceles Triangle 16"/>
+                <wp:cNvGraphicFramePr/>
+                <a:graphic xmlns:a="http://schemas.openxmlformats.org/drawingml/2006/main">
+                  <a:graphicData uri="http://schemas.microsoft.com/office/word/2010/wordprocessingShape">
+                    <wps:wsp>
+                      <wps:cNvSpPr/>
+                      <wps:spPr>
+                        <a:xfrm>
+                          <a:off x="0" y="0"/>
+                          <a:ext cx="170955" cy="147537"/>
+                        </a:xfrm>
+                        <a:prstGeom prst="triangle">
+                          <a:avLst/>
+                        </a:prstGeom>
+                      </wps:spPr>
+                      <wps:style>
+                        <a:lnRef idx="2">
+                          <a:schemeClr val="accent6">
+                            <a:shade val="50000"/>
+                          </a:schemeClr>
+                        </a:lnRef>
+                        <a:fillRef idx="1">
+                          <a:schemeClr val="accent6"/>
+                        </a:fillRef>
+                        <a:effectRef idx="0">
+                          <a:schemeClr val="accent6"/>
+                        </a:effectRef>
+                        <a:fontRef idx="minor">
+                          <a:schemeClr val="lt1"/>
+                        </a:fontRef>
+                      </wps:style>
+                      <wps:bodyPr rot="0" spcFirstLastPara="0" vertOverflow="overflow" horzOverflow="overflow" vert="horz" wrap="square" lIns="91440" tIns="45720" rIns="91440" bIns="45720" numCol="1" spcCol="0" rtlCol="0" fromWordArt="0" anchor="ctr" anchorCtr="0" forceAA="0" compatLnSpc="1">
+                        <a:prstTxWarp prst="textNoShape">
+                          <a:avLst/>
+                        </a:prstTxWarp>
+                        <a:noAutofit/>
+                      </wps:bodyPr>
+                    </wps:wsp>
+                  </a:graphicData>
+                </a:graphic>
+                <wp14:sizeRelH relativeFrom="margin">
+                  <wp14:pctWidth>0</wp14:pctWidth>
+                </wp14:sizeRelH>
+                <wp14:sizeRelV relativeFrom="margin">
+                  <wp14:pctHeight>0</wp14:pctHeight>
+                </wp14:sizeRelV>
+              </wp:anchor>
+            </w:drawing>
+          </mc:Choice>
+          <mc:Fallback>
+            <w:pict>
+              <v:shapetype w14:anchorId="192BC03F" id="_x0000_t5" coordsize="21600,21600" o:spt="5" adj="10800" path="m@0,l,21600r21600,xe">
+                <v:stroke joinstyle="miter"/>
+                <v:formulas>
+                  <v:f eqn="val #0"/>
+                  <v:f eqn="prod #0 1 2"/>
+                  <v:f eqn="sum @1 10800 0"/>
+                </v:formulas>
+                <v:path gradientshapeok="t" o:connecttype="custom" o:connectlocs="@0,0;@1,10800;0,21600;10800,21600;21600,21600;@2,10800" textboxrect="0,10800,10800,18000;5400,10800,16200,18000;10800,10800,21600,18000;0,7200,7200,21600;7200,7200,14400,21600;14400,7200,21600,21600"/>
+                <v:handles>
+                  <v:h position="#0,topLeft" xrange="0,21600"/>
+                </v:handles>
+              </v:shapetype>
+              <v:shape id="Isosceles Triangle 16" o:spid="_x0000_s1026" type="#_x0000_t5" style="position:absolute;margin-left:264.25pt;margin-top:255.3pt;width:13.45pt;height:11.6pt;z-index:251686912;visibility:visible;mso-wrap-style:square;mso-width-percent:0;mso-height-percent:0;mso-wrap-distance-left:9pt;mso-wrap-distance-top:0;mso-wrap-distance-right:9pt;mso-wrap-distance-bottom:0;mso-position-horizontal:absolute;mso-position-horizontal-relative:text;mso-position-vertical:absolute;mso-position-vertical-relative:text;mso-width-percent:0;mso-height-percent:0;mso-width-relative:margin;mso-height-relative:margin;v-text-anchor:middle" o:gfxdata="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" fillcolor="#70ad47 [3209]" strokecolor="#375623 [1609]" strokeweight="1pt"/>
+            </w:pict>
+          </mc:Fallback>
+        </mc:AlternateContent>
+      </w:r>
+      <w:r>
+        <w:rPr>
+          <w:noProof/>
+        </w:rPr>
+        <mc:AlternateContent>
+          <mc:Choice Requires="wps">
+            <w:drawing>
+              <wp:anchor distT="0" distB="0" distL="114300" distR="114300" simplePos="0" relativeHeight="251682816" behindDoc="0" locked="0" layoutInCell="1" allowOverlap="1" wp14:anchorId="41DBBDEB" wp14:editId="1B5FC29D">
+                <wp:simplePos x="0" y="0"/>
+                <wp:positionH relativeFrom="column">
+                  <wp:posOffset>5169568</wp:posOffset>
+                </wp:positionH>
+                <wp:positionV relativeFrom="paragraph">
+                  <wp:posOffset>1122870</wp:posOffset>
+                </wp:positionV>
+                <wp:extent cx="170955" cy="147537"/>
+                <wp:effectExtent l="19050" t="19050" r="38735" b="24130"/>
+                <wp:wrapNone/>
+                <wp:docPr id="7" name="Isosceles Triangle 7"/>
+                <wp:cNvGraphicFramePr/>
+                <a:graphic xmlns:a="http://schemas.openxmlformats.org/drawingml/2006/main">
+                  <a:graphicData uri="http://schemas.microsoft.com/office/word/2010/wordprocessingShape">
+                    <wps:wsp>
+                      <wps:cNvSpPr/>
+                      <wps:spPr>
+                        <a:xfrm>
+                          <a:off x="0" y="0"/>
+                          <a:ext cx="170955" cy="147537"/>
+                        </a:xfrm>
+                        <a:prstGeom prst="triangle">
+                          <a:avLst/>
+                        </a:prstGeom>
+                      </wps:spPr>
+                      <wps:style>
+                        <a:lnRef idx="2">
+                          <a:schemeClr val="accent6">
+                            <a:shade val="50000"/>
+                          </a:schemeClr>
+                        </a:lnRef>
+                        <a:fillRef idx="1">
+                          <a:schemeClr val="accent6"/>
+                        </a:fillRef>
+                        <a:effectRef idx="0">
+                          <a:schemeClr val="accent6"/>
+                        </a:effectRef>
+                        <a:fontRef idx="minor">
+                          <a:schemeClr val="lt1"/>
+                        </a:fontRef>
+                      </wps:style>
+                      <wps:bodyPr rot="0" spcFirstLastPara="0" vertOverflow="overflow" horzOverflow="overflow" vert="horz" wrap="square" lIns="91440" tIns="45720" rIns="91440" bIns="45720" numCol="1" spcCol="0" rtlCol="0" fromWordArt="0" anchor="ctr" anchorCtr="0" forceAA="0" compatLnSpc="1">
+                        <a:prstTxWarp prst="textNoShape">
+                          <a:avLst/>
+                        </a:prstTxWarp>
+                        <a:noAutofit/>
+                      </wps:bodyPr>
+                    </wps:wsp>
+                  </a:graphicData>
+                </a:graphic>
+                <wp14:sizeRelH relativeFrom="margin">
+                  <wp14:pctWidth>0</wp14:pctWidth>
+                </wp14:sizeRelH>
+                <wp14:sizeRelV relativeFrom="margin">
+                  <wp14:pctHeight>0</wp14:pctHeight>
+                </wp14:sizeRelV>
+              </wp:anchor>
+            </w:drawing>
+          </mc:Choice>
+          <mc:Fallback>
+            <w:pict>
+              <v:shape w14:anchorId="55E07709" id="Isosceles Triangle 7" o:spid="_x0000_s1026" type="#_x0000_t5" style="position:absolute;margin-left:407.05pt;margin-top:88.4pt;width:13.45pt;height:11.6pt;z-index:251682816;visibility:visible;mso-wrap-style:square;mso-width-percent:0;mso-height-percent:0;mso-wrap-distance-left:9pt;mso-wrap-distance-top:0;mso-wrap-distance-right:9pt;mso-wrap-distance-bottom:0;mso-position-horizontal:absolute;mso-position-horizontal-relative:text;mso-position-vertical:absolute;mso-position-vertical-relative:text;mso-width-percent:0;mso-height-percent:0;mso-width-relative:margin;mso-height-relative:margin;v-text-anchor:middle" o:gfxdata="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" fillcolor="#70ad47 [3209]" strokecolor="#375623 [1609]" strokeweight="1pt"/>
+            </w:pict>
+          </mc:Fallback>
+        </mc:AlternateContent>
+      </w:r>
+      <w:r>
+        <w:rPr>
+          <w:noProof/>
+        </w:rPr>
+        <mc:AlternateContent>
+          <mc:Choice Requires="wps">
+            <w:drawing>
+              <wp:anchor distT="0" distB="0" distL="114300" distR="114300" simplePos="0" relativeHeight="251670528" behindDoc="0" locked="0" layoutInCell="1" allowOverlap="1" wp14:anchorId="7E378D0E" wp14:editId="48EC10E2">
+                <wp:simplePos x="0" y="0"/>
+                <wp:positionH relativeFrom="column">
+                  <wp:posOffset>976744</wp:posOffset>
+                </wp:positionH>
+                <wp:positionV relativeFrom="paragraph">
+                  <wp:posOffset>3211533</wp:posOffset>
+                </wp:positionV>
+                <wp:extent cx="1502229" cy="233680"/>
+                <wp:effectExtent l="0" t="0" r="0" b="0"/>
+                <wp:wrapNone/>
+                <wp:docPr id="22" name="Text Box 22"/>
+                <wp:cNvGraphicFramePr/>
+                <a:graphic xmlns:a="http://schemas.openxmlformats.org/drawingml/2006/main">
+                  <a:graphicData uri="http://schemas.microsoft.com/office/word/2010/wordprocessingShape">
+                    <wps:wsp>
+                      <wps:cNvSpPr txBox="1"/>
+                      <wps:spPr>
+                        <a:xfrm>
+                          <a:off x="0" y="0"/>
+                          <a:ext cx="1502229" cy="233680"/>
+                        </a:xfrm>
+                        <a:prstGeom prst="rect">
+                          <a:avLst/>
+                        </a:prstGeom>
+                        <a:noFill/>
+                        <a:ln w="6350">
+                          <a:noFill/>
+                        </a:ln>
+                      </wps:spPr>
+                      <wps:txbx>
+                        <w:txbxContent>
+                          <w:p>
+                            <w:pPr>
+                              <w:rPr>
+                                <w:color w:val="595959" w:themeColor="text1" w:themeTint="A6"/>
+                                <w:sz w:val="18"/>
+                              </w:rPr>
+                            </w:pPr>
+                            <w:r>
+                              <w:rPr>
+                                <w:color w:val="595959" w:themeColor="text1" w:themeTint="A6"/>
+                                <w:sz w:val="18"/>
+                              </w:rPr>
+                              <w:t xml:space="preserve">Expected </w:t>
+                            </w:r>
+                            <w:r>
+                              <w:rPr>
+                                <w:color w:val="595959" w:themeColor="text1" w:themeTint="A6"/>
+                                <w:sz w:val="18"/>
+                              </w:rPr>
+                              <w:t>Synchronization</w:t>
+                            </w:r>
+                          </w:p>
+                        </w:txbxContent>
+                      </wps:txbx>
+                      <wps:bodyPr rot="0" spcFirstLastPara="0" vertOverflow="overflow" horzOverflow="overflow" vert="horz" wrap="square" lIns="91440" tIns="45720" rIns="91440" bIns="45720" numCol="1" spcCol="0" rtlCol="0" fromWordArt="0" anchor="t" anchorCtr="0" forceAA="0" compatLnSpc="1">
+                        <a:prstTxWarp prst="textNoShape">
+                          <a:avLst/>
+                        </a:prstTxWarp>
+                        <a:noAutofit/>
+                      </wps:bodyPr>
+                    </wps:wsp>
+                  </a:graphicData>
+                </a:graphic>
+                <wp14:sizeRelH relativeFrom="margin">
+                  <wp14:pctWidth>0</wp14:pctWidth>
+                </wp14:sizeRelH>
+                <wp14:sizeRelV relativeFrom="margin">
+                  <wp14:pctHeight>0</wp14:pctHeight>
+                </wp14:sizeRelV>
+              </wp:anchor>
+            </w:drawing>
+          </mc:Choice>
+          <mc:Fallback>
+            <w:pict>
+              <v:shape w14:anchorId="7E378D0E" id="Text Box 22" o:spid="_x0000_s1027" type="#_x0000_t202" style="position:absolute;left:0;text-align:left;margin-left:76.9pt;margin-top:252.9pt;width:118.3pt;height:18.4pt;z-index:251670528;visibility:visible;mso-wrap-style:square;mso-width-percent:0;mso-height-percent:0;mso-wrap-distance-left:9pt;mso-wrap-distance-top:0;mso-wrap-distance-right:9pt;mso-wrap-distance-bottom:0;mso-position-horizontal:absolute;mso-position-horizontal-relative:text;mso-position-vertical:absolute;mso-position-vertical-relative:text;mso-width-percent:0;mso-height-percent:0;mso-width-relative:margin;mso-height-relative:margin;v-text-anchor:top" o:gfxdata="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" filled="f" stroked="f" strokeweight=".5pt">
+                <v:textbox>
+                  <w:txbxContent>
+                    <w:p>
+                      <w:pPr>
+                        <w:rPr>
+                          <w:color w:val="595959" w:themeColor="text1" w:themeTint="A6"/>
+                          <w:sz w:val="18"/>
+                        </w:rPr>
+                      </w:pPr>
+                      <w:r>
+                        <w:rPr>
+                          <w:color w:val="595959" w:themeColor="text1" w:themeTint="A6"/>
+                          <w:sz w:val="18"/>
+                        </w:rPr>
+                        <w:t xml:space="preserve">Expected </w:t>
+                      </w:r>
+                      <w:r>
+                        <w:rPr>
+                          <w:color w:val="595959" w:themeColor="text1" w:themeTint="A6"/>
+                          <w:sz w:val="18"/>
+                        </w:rPr>
+                        <w:t>Synchronization</w:t>
+                      </w:r>
+                    </w:p>
+                  </w:txbxContent>
+                </v:textbox>
+              </v:shape>
+            </w:pict>
+          </mc:Fallback>
+        </mc:AlternateContent>
+      </w:r>
+      <w:r>
+        <w:rPr>
+          <w:noProof/>
+        </w:rPr>
+        <mc:AlternateContent>
+          <mc:Choice Requires="wps">
+            <w:drawing>
+              <wp:anchor distT="0" distB="0" distL="114300" distR="114300" simplePos="0" relativeHeight="251668480" behindDoc="0" locked="0" layoutInCell="1" allowOverlap="1" wp14:anchorId="7D06725E" wp14:editId="2A04F685">
                 <wp:simplePos x="0" y="0"/>
                 <wp:positionH relativeFrom="column">
                   <wp:posOffset>797560</wp:posOffset>
@@ -281,7 +503,7 @@
           </mc:Choice>
           <mc:Fallback>
             <w:pict>
-              <v:shape w14:anchorId="7D06725E" id="Star: 5 Points 20" o:spid="_x0000_s1027" style="position:absolute;left:0;text-align:left;margin-left:62.8pt;margin-top:254.35pt;width:12.6pt;height:12.6pt;z-index:251668480;visibility:visible;mso-wrap-style:square;mso-wrap-distance-left:9pt;mso-wrap-distance-top:0;mso-wrap-distance-right:9pt;mso-wrap-distance-bottom:0;mso-position-horizontal:absolute;mso-position-horizontal-relative:text;mso-position-vertical:absolute;mso-position-vertical-relative:text;v-text-anchor:middle" coordsize="160020,160020" o:spt="100" o:gfxdata="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" adj="-11796480,,5400" path="m,61122r61123,l80010,,98897,61122r61123,l110571,98897r18888,61123l80010,122244,30561,160020,49449,98897,,61122xe" fillcolor="#4472c4 [3204]" strokecolor="#1f3763 [1604]" strokeweight="1pt">
+              <v:shape w14:anchorId="7D06725E" id="Star: 5 Points 20" o:spid="_x0000_s1028" style="position:absolute;left:0;text-align:left;margin-left:62.8pt;margin-top:254.35pt;width:12.6pt;height:12.6pt;z-index:251668480;visibility:visible;mso-wrap-style:square;mso-wrap-distance-left:9pt;mso-wrap-distance-top:0;mso-wrap-distance-right:9pt;mso-wrap-distance-bottom:0;mso-position-horizontal:absolute;mso-position-horizontal-relative:text;mso-position-vertical:absolute;mso-position-vertical-relative:text;v-text-anchor:middle" coordsize="160020,160020" o:spt="100" o:gfxdata="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" adj="-11796480,,5400" path="m,61122r61123,l80010,,98897,61122r61123,l110571,98897r18888,61123l80010,122244,30561,160020,49449,98897,,61122xe" fillcolor="#4472c4 [3204]" strokecolor="#1f3763 [1604]" strokeweight="1pt">
                 <v:stroke joinstyle="miter"/>
                 <v:formulas/>
                 <v:path arrowok="t" o:connecttype="custom" o:connectlocs="0,61122;61123,61122;80010,0;98897,61122;160020,61122;110571,98897;129459,160020;80010,122244;30561,160020;49449,98897;0,61122" o:connectangles="0,0,0,0,0,0,0,0,0,0,0" textboxrect="0,0,160020,160020"/>
@@ -309,179 +531,7 @@
         <mc:AlternateContent>
           <mc:Choice Requires="wps">
             <w:drawing>
-              <wp:anchor distT="0" distB="0" distL="114300" distR="114300" simplePos="0" relativeHeight="251670528" behindDoc="0" locked="0" layoutInCell="1" allowOverlap="1" wp14:anchorId="7E378D0E" wp14:editId="7FC246AC">
-                <wp:simplePos x="0" y="0"/>
-                <wp:positionH relativeFrom="column">
-                  <wp:posOffset>978901</wp:posOffset>
-                </wp:positionH>
-                <wp:positionV relativeFrom="paragraph">
-                  <wp:posOffset>3210560</wp:posOffset>
-                </wp:positionV>
-                <wp:extent cx="965200" cy="233680"/>
-                <wp:effectExtent l="0" t="0" r="0" b="0"/>
-                <wp:wrapNone/>
-                <wp:docPr id="22" name="Text Box 22"/>
-                <wp:cNvGraphicFramePr/>
-                <a:graphic xmlns:a="http://schemas.openxmlformats.org/drawingml/2006/main">
-                  <a:graphicData uri="http://schemas.microsoft.com/office/word/2010/wordprocessingShape">
-                    <wps:wsp>
-                      <wps:cNvSpPr txBox="1"/>
-                      <wps:spPr>
-                        <a:xfrm>
-                          <a:off x="0" y="0"/>
-                          <a:ext cx="965200" cy="233680"/>
-                        </a:xfrm>
-                        <a:prstGeom prst="rect">
-                          <a:avLst/>
-                        </a:prstGeom>
-                        <a:noFill/>
-                        <a:ln w="6350">
-                          <a:noFill/>
-                        </a:ln>
-                      </wps:spPr>
-                      <wps:txbx>
-                        <w:txbxContent>
-                          <w:p>
-                            <w:pPr>
-                              <w:rPr>
-                                <w:color w:val="595959" w:themeColor="text1" w:themeTint="A6"/>
-                                <w:sz w:val="18"/>
-                              </w:rPr>
-                            </w:pPr>
-                            <w:r>
-                              <w:rPr>
-                                <w:color w:val="595959" w:themeColor="text1" w:themeTint="A6"/>
-                                <w:sz w:val="18"/>
-                              </w:rPr>
-                              <w:t>Synchronization</w:t>
-                            </w:r>
-                          </w:p>
-                        </w:txbxContent>
-                      </wps:txbx>
-                      <wps:bodyPr rot="0" spcFirstLastPara="0" vertOverflow="overflow" horzOverflow="overflow" vert="horz" wrap="square" lIns="91440" tIns="45720" rIns="91440" bIns="45720" numCol="1" spcCol="0" rtlCol="0" fromWordArt="0" anchor="t" anchorCtr="0" forceAA="0" compatLnSpc="1">
-                        <a:prstTxWarp prst="textNoShape">
-                          <a:avLst/>
-                        </a:prstTxWarp>
-                        <a:noAutofit/>
-                      </wps:bodyPr>
-                    </wps:wsp>
-                  </a:graphicData>
-                </a:graphic>
-                <wp14:sizeRelH relativeFrom="margin">
-                  <wp14:pctWidth>0</wp14:pctWidth>
-                </wp14:sizeRelH>
-                <wp14:sizeRelV relativeFrom="margin">
-                  <wp14:pctHeight>0</wp14:pctHeight>
-                </wp14:sizeRelV>
-              </wp:anchor>
-            </w:drawing>
-          </mc:Choice>
-          <mc:Fallback>
-            <w:pict>
-              <v:shape w14:anchorId="7E378D0E" id="Text Box 22" o:spid="_x0000_s1028" type="#_x0000_t202" style="position:absolute;left:0;text-align:left;margin-left:77.1pt;margin-top:252.8pt;width:76pt;height:18.4pt;z-index:251670528;visibility:visible;mso-wrap-style:square;mso-width-percent:0;mso-height-percent:0;mso-wrap-distance-left:9pt;mso-wrap-distance-top:0;mso-wrap-distance-right:9pt;mso-wrap-distance-bottom:0;mso-position-horizontal:absolute;mso-position-horizontal-relative:text;mso-position-vertical:absolute;mso-position-vertical-relative:text;mso-width-percent:0;mso-height-percent:0;mso-width-relative:margin;mso-height-relative:margin;v-text-anchor:top" o:gfxdata="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" filled="f" stroked="f" strokeweight=".5pt">
-                <v:textbox>
-                  <w:txbxContent>
-                    <w:p>
-                      <w:pPr>
-                        <w:rPr>
-                          <w:color w:val="595959" w:themeColor="text1" w:themeTint="A6"/>
-                          <w:sz w:val="18"/>
-                        </w:rPr>
-                      </w:pPr>
-                      <w:r>
-                        <w:rPr>
-                          <w:color w:val="595959" w:themeColor="text1" w:themeTint="A6"/>
-                          <w:sz w:val="18"/>
-                        </w:rPr>
-                        <w:t>Synchronization</w:t>
-                      </w:r>
-                    </w:p>
-                  </w:txbxContent>
-                </v:textbox>
-              </v:shape>
-            </w:pict>
-          </mc:Fallback>
-        </mc:AlternateContent>
-      </w:r>
-      <w:r>
-        <w:rPr>
-          <w:noProof/>
-        </w:rPr>
-        <mc:AlternateContent>
-          <mc:Choice Requires="wps">
-            <w:drawing>
-              <wp:anchor distT="0" distB="0" distL="114300" distR="114300" simplePos="0" relativeHeight="251675648" behindDoc="0" locked="0" layoutInCell="1" allowOverlap="1" wp14:anchorId="28AC54DB" wp14:editId="5B1E2088">
-                <wp:simplePos x="0" y="0"/>
-                <wp:positionH relativeFrom="column">
-                  <wp:posOffset>5133327</wp:posOffset>
-                </wp:positionH>
-                <wp:positionV relativeFrom="paragraph">
-                  <wp:posOffset>1090930</wp:posOffset>
-                </wp:positionV>
-                <wp:extent cx="245645" cy="245645"/>
-                <wp:effectExtent l="0" t="0" r="2540" b="2540"/>
-                <wp:wrapNone/>
-                <wp:docPr id="11" name="Multiplication Sign 11"/>
-                <wp:cNvGraphicFramePr/>
-                <a:graphic xmlns:a="http://schemas.openxmlformats.org/drawingml/2006/main">
-                  <a:graphicData uri="http://schemas.microsoft.com/office/word/2010/wordprocessingShape">
-                    <wps:wsp>
-                      <wps:cNvSpPr/>
-                      <wps:spPr>
-                        <a:xfrm>
-                          <a:off x="0" y="0"/>
-                          <a:ext cx="245645" cy="245645"/>
-                        </a:xfrm>
-                        <a:prstGeom prst="mathMultiply">
-                          <a:avLst/>
-                        </a:prstGeom>
-                      </wps:spPr>
-                      <wps:style>
-                        <a:lnRef idx="2">
-                          <a:schemeClr val="accent2">
-                            <a:shade val="50000"/>
-                          </a:schemeClr>
-                        </a:lnRef>
-                        <a:fillRef idx="1">
-                          <a:schemeClr val="accent2"/>
-                        </a:fillRef>
-                        <a:effectRef idx="0">
-                          <a:schemeClr val="accent2"/>
-                        </a:effectRef>
-                        <a:fontRef idx="minor">
-                          <a:schemeClr val="lt1"/>
-                        </a:fontRef>
-                      </wps:style>
-                      <wps:bodyPr rot="0" spcFirstLastPara="0" vertOverflow="overflow" horzOverflow="overflow" vert="horz" wrap="square" lIns="91440" tIns="45720" rIns="91440" bIns="45720" numCol="1" spcCol="0" rtlCol="0" fromWordArt="0" anchor="ctr" anchorCtr="0" forceAA="0" compatLnSpc="1">
-                        <a:prstTxWarp prst="textNoShape">
-                          <a:avLst/>
-                        </a:prstTxWarp>
-                        <a:noAutofit/>
-                      </wps:bodyPr>
-                    </wps:wsp>
-                  </a:graphicData>
-                </a:graphic>
-              </wp:anchor>
-            </w:drawing>
-          </mc:Choice>
-          <mc:Fallback>
-            <w:pict>
-              <v:shape w14:anchorId="6100B4B0" id="Multiplication Sign 11" o:spid="_x0000_s1026" style="position:absolute;margin-left:404.2pt;margin-top:85.9pt;width:19.35pt;height:19.35pt;z-index:251675648;visibility:visible;mso-wrap-style:square;mso-wrap-distance-left:9pt;mso-wrap-distance-top:0;mso-wrap-distance-right:9pt;mso-wrap-distance-bottom:0;mso-position-horizontal:absolute;mso-position-horizontal-relative:text;mso-position-vertical:absolute;mso-position-vertical-relative:text;v-text-anchor:middle" coordsize="245645,245645" o:gfxdata="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" path="m38571,79425l79425,38571r43398,43398l166220,38571r40854,40854l163676,122823r43398,43397l166220,207074,122823,163676,79425,207074,38571,166220,81969,122823,38571,79425xe" fillcolor="#ed7d31 [3205]" strokecolor="#823b0b [1605]" strokeweight="1pt">
-                <v:stroke joinstyle="miter"/>
-                <v:path arrowok="t" o:connecttype="custom" o:connectlocs="38571,79425;79425,38571;122823,81969;166220,38571;207074,79425;163676,122823;207074,166220;166220,207074;122823,163676;79425,207074;38571,166220;81969,122823;38571,79425" o:connectangles="0,0,0,0,0,0,0,0,0,0,0,0,0"/>
-              </v:shape>
-            </w:pict>
-          </mc:Fallback>
-        </mc:AlternateContent>
-      </w:r>
-      <w:r>
-        <w:rPr>
-          <w:noProof/>
-        </w:rPr>
-        <mc:AlternateContent>
-          <mc:Choice Requires="wps">
-            <w:drawing>
-              <wp:anchor distT="0" distB="0" distL="114300" distR="114300" simplePos="0" relativeHeight="251681792" behindDoc="0" locked="0" layoutInCell="1" allowOverlap="1" wp14:anchorId="1C3BE54A" wp14:editId="2DD2D88D">
+              <wp:anchor distT="0" distB="0" distL="114300" distR="114300" simplePos="0" relativeHeight="251681792" behindDoc="0" locked="0" layoutInCell="1" allowOverlap="1" wp14:anchorId="1C3BE54A" wp14:editId="2CBB737F">
                 <wp:simplePos x="0" y="0"/>
                 <wp:positionH relativeFrom="column">
                   <wp:posOffset>1243677</wp:posOffset>
@@ -1280,7 +1330,7 @@
         <mc:AlternateContent>
           <mc:Choice Requires="wps">
             <w:drawing>
-              <wp:anchor distT="0" distB="0" distL="114300" distR="114300" simplePos="0" relativeHeight="251665408" behindDoc="0" locked="0" layoutInCell="1" allowOverlap="1" wp14:anchorId="1BA2B0E1" wp14:editId="157D5E32">
+              <wp:anchor distT="0" distB="0" distL="114300" distR="114300" simplePos="0" relativeHeight="251665408" behindDoc="0" locked="0" layoutInCell="1" allowOverlap="1" wp14:anchorId="1BA2B0E1" wp14:editId="5965AB8A">
                 <wp:simplePos x="0" y="0"/>
                 <wp:positionH relativeFrom="column">
                   <wp:posOffset>4869972</wp:posOffset>
@@ -1505,8 +1555,6 @@
           </wp:inline>
         </w:drawing>
       </w:r>
-      <w:bookmarkStart w:id="0" w:name="_GoBack"/>
-      <w:bookmarkEnd w:id="0"/>
     </w:p>
     <w:p>
       <w:pPr>

</xml_diff>

<commit_message>
Update some responses and minor comments
</commit_message>
<xml_diff>
--- a/document/excel_pics/picture_synchronization.docx
+++ b/document/excel_pics/picture_synchronization.docx
@@ -1,6 +1,6 @@
 
 <file path=word/document.xml><?xml version="1.0" encoding="utf-8"?>
-<w:document xmlns:wpc="http://schemas.microsoft.com/office/word/2010/wordprocessingCanvas" xmlns:cx="http://schemas.microsoft.com/office/drawing/2014/chartex" xmlns:cx1="http://schemas.microsoft.com/office/drawing/2015/9/8/chartex" xmlns:cx2="http://schemas.microsoft.com/office/drawing/2015/10/21/chartex" xmlns:cx3="http://schemas.microsoft.com/office/drawing/2016/5/9/chartex" xmlns:cx4="http://schemas.microsoft.com/office/drawing/2016/5/10/chartex" xmlns:cx5="http://schemas.microsoft.com/office/drawing/2016/5/11/chartex" xmlns:cx6="http://schemas.microsoft.com/office/drawing/2016/5/12/chartex" xmlns:cx7="http://schemas.microsoft.com/office/drawing/2016/5/13/chartex" xmlns:cx8="http://schemas.microsoft.com/office/drawing/2016/5/14/chartex" xmlns:mc="http://schemas.openxmlformats.org/markup-compatibility/2006" xmlns:aink="http://schemas.microsoft.com/office/drawing/2016/ink" xmlns:am3d="http://schemas.microsoft.com/office/drawing/2017/model3d" xmlns:o="urn:schemas-microsoft-com:office:office" xmlns:r="http://schemas.openxmlformats.org/officeDocument/2006/relationships" xmlns:m="http://schemas.openxmlformats.org/officeDocument/2006/math" xmlns:v="urn:schemas-microsoft-com:vml" xmlns:wp14="http://schemas.microsoft.com/office/word/2010/wordprocessingDrawing" xmlns:wp="http://schemas.openxmlformats.org/drawingml/2006/wordprocessingDrawing" xmlns:w10="urn:schemas-microsoft-com:office:word" xmlns:w="http://schemas.openxmlformats.org/wordprocessingml/2006/main" xmlns:w14="http://schemas.microsoft.com/office/word/2010/wordml" xmlns:w15="http://schemas.microsoft.com/office/word/2012/wordml" xmlns:w16cid="http://schemas.microsoft.com/office/word/2016/wordml/cid" xmlns:w16se="http://schemas.microsoft.com/office/word/2015/wordml/symex" xmlns:wpg="http://schemas.microsoft.com/office/word/2010/wordprocessingGroup" xmlns:wpi="http://schemas.microsoft.com/office/word/2010/wordprocessingInk" xmlns:wne="http://schemas.microsoft.com/office/word/2006/wordml" xmlns:wps="http://schemas.microsoft.com/office/word/2010/wordprocessingShape" mc:Ignorable="w14 w15 w16se w16cid wp14">
+<w:document xmlns:wpc="http://schemas.microsoft.com/office/word/2010/wordprocessingCanvas" xmlns:cx="http://schemas.microsoft.com/office/drawing/2014/chartex" xmlns:cx1="http://schemas.microsoft.com/office/drawing/2015/9/8/chartex" xmlns:mc="http://schemas.openxmlformats.org/markup-compatibility/2006" xmlns:o="urn:schemas-microsoft-com:office:office" xmlns:r="http://schemas.openxmlformats.org/officeDocument/2006/relationships" xmlns:m="http://schemas.openxmlformats.org/officeDocument/2006/math" xmlns:v="urn:schemas-microsoft-com:vml" xmlns:wp14="http://schemas.microsoft.com/office/word/2010/wordprocessingDrawing" xmlns:wp="http://schemas.openxmlformats.org/drawingml/2006/wordprocessingDrawing" xmlns:w10="urn:schemas-microsoft-com:office:word" xmlns:w="http://schemas.openxmlformats.org/wordprocessingml/2006/main" xmlns:w14="http://schemas.microsoft.com/office/word/2010/wordml" xmlns:w15="http://schemas.microsoft.com/office/word/2012/wordml" xmlns:w16se="http://schemas.microsoft.com/office/word/2015/wordml/symex" xmlns:wpg="http://schemas.microsoft.com/office/word/2010/wordprocessingGroup" xmlns:wpi="http://schemas.microsoft.com/office/word/2010/wordprocessingInk" xmlns:wne="http://schemas.microsoft.com/office/word/2006/wordml" xmlns:wps="http://schemas.microsoft.com/office/word/2010/wordprocessingShape" mc:Ignorable="w14 w15 w16se wp14">
   <w:body>
     <w:p>
       <w:pPr>
@@ -23,15 +23,319 @@
         <mc:AlternateContent>
           <mc:Choice Requires="wps">
             <w:drawing>
-              <wp:anchor distT="0" distB="0" distL="114300" distR="114300" simplePos="0" relativeHeight="251671552" behindDoc="0" locked="0" layoutInCell="1" allowOverlap="1" wp14:anchorId="732CB157" wp14:editId="1069F1E4">
+              <wp:anchor distT="0" distB="0" distL="114300" distR="114300" simplePos="0" relativeHeight="251672576" behindDoc="0" locked="0" layoutInCell="1" allowOverlap="1" wp14:anchorId="1DAFD758" wp14:editId="228EA5CF">
+                <wp:simplePos x="0" y="0"/>
+                <wp:positionH relativeFrom="margin">
+                  <wp:posOffset>104775</wp:posOffset>
+                </wp:positionH>
+                <wp:positionV relativeFrom="paragraph">
+                  <wp:posOffset>1000125</wp:posOffset>
+                </wp:positionV>
+                <wp:extent cx="604520" cy="495300"/>
+                <wp:effectExtent l="0" t="0" r="0" b="0"/>
+                <wp:wrapNone/>
+                <wp:docPr id="4" name="Text Box 4"/>
+                <wp:cNvGraphicFramePr/>
+                <a:graphic xmlns:a="http://schemas.openxmlformats.org/drawingml/2006/main">
+                  <a:graphicData uri="http://schemas.microsoft.com/office/word/2010/wordprocessingShape">
+                    <wps:wsp>
+                      <wps:cNvSpPr txBox="1"/>
+                      <wps:spPr>
+                        <a:xfrm>
+                          <a:off x="0" y="0"/>
+                          <a:ext cx="604520" cy="495300"/>
+                        </a:xfrm>
+                        <a:prstGeom prst="rect">
+                          <a:avLst/>
+                        </a:prstGeom>
+                        <a:noFill/>
+                        <a:ln w="6350">
+                          <a:noFill/>
+                        </a:ln>
+                      </wps:spPr>
+                      <wps:txbx>
+                        <w:txbxContent>
+                          <w:p>
+                            <w:pPr>
+                              <w:spacing w:line="240" w:lineRule="auto"/>
+                              <w:rPr>
+                                <w:sz w:val="16"/>
+                              </w:rPr>
+                            </w:pPr>
+                            <w:r>
+                              <w:rPr>
+                                <w:sz w:val="16"/>
+                              </w:rPr>
+                              <w:t>Actual time of departure</w:t>
+                            </w:r>
+                          </w:p>
+                        </w:txbxContent>
+                      </wps:txbx>
+                      <wps:bodyPr rot="0" spcFirstLastPara="0" vertOverflow="overflow" horzOverflow="overflow" vert="horz" wrap="square" lIns="91440" tIns="45720" rIns="91440" bIns="45720" numCol="1" spcCol="0" rtlCol="0" fromWordArt="0" anchor="t" anchorCtr="0" forceAA="0" compatLnSpc="1">
+                        <a:prstTxWarp prst="textNoShape">
+                          <a:avLst/>
+                        </a:prstTxWarp>
+                        <a:noAutofit/>
+                      </wps:bodyPr>
+                    </wps:wsp>
+                  </a:graphicData>
+                </a:graphic>
+                <wp14:sizeRelH relativeFrom="margin">
+                  <wp14:pctWidth>0</wp14:pctWidth>
+                </wp14:sizeRelH>
+                <wp14:sizeRelV relativeFrom="margin">
+                  <wp14:pctHeight>0</wp14:pctHeight>
+                </wp14:sizeRelV>
+              </wp:anchor>
+            </w:drawing>
+          </mc:Choice>
+          <mc:Fallback>
+            <w:pict>
+              <v:shapetype w14:anchorId="1DAFD758" id="_x0000_t202" coordsize="21600,21600" o:spt="202" path="m,l,21600r21600,l21600,xe">
+                <v:stroke joinstyle="miter"/>
+                <v:path gradientshapeok="t" o:connecttype="rect"/>
+              </v:shapetype>
+              <v:shape id="Text Box 4" o:spid="_x0000_s1026" type="#_x0000_t202" style="position:absolute;left:0;text-align:left;margin-left:8.25pt;margin-top:78.75pt;width:47.6pt;height:39pt;z-index:251672576;visibility:visible;mso-wrap-style:square;mso-width-percent:0;mso-height-percent:0;mso-wrap-distance-left:9pt;mso-wrap-distance-top:0;mso-wrap-distance-right:9pt;mso-wrap-distance-bottom:0;mso-position-horizontal:absolute;mso-position-horizontal-relative:margin;mso-position-vertical:absolute;mso-position-vertical-relative:text;mso-width-percent:0;mso-height-percent:0;mso-width-relative:margin;mso-height-relative:margin;v-text-anchor:top" o:gfxdata="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" filled="f" stroked="f" strokeweight=".5pt">
+                <v:textbox>
+                  <w:txbxContent>
+                    <w:p>
+                      <w:pPr>
+                        <w:spacing w:line="240" w:lineRule="auto"/>
+                        <w:rPr>
+                          <w:sz w:val="16"/>
+                        </w:rPr>
+                      </w:pPr>
+                      <w:r>
+                        <w:rPr>
+                          <w:sz w:val="16"/>
+                        </w:rPr>
+                        <w:t>Actual time of departure</w:t>
+                      </w:r>
+                    </w:p>
+                  </w:txbxContent>
+                </v:textbox>
+                <w10:wrap anchorx="margin"/>
+              </v:shape>
+            </w:pict>
+          </mc:Fallback>
+        </mc:AlternateContent>
+      </w:r>
+      <w:r>
+        <w:rPr>
+          <w:noProof/>
+        </w:rPr>
+        <mc:AlternateContent>
+          <mc:Choice Requires="wps">
+            <w:drawing>
+              <wp:anchor distT="0" distB="0" distL="114300" distR="114300" simplePos="0" relativeHeight="251664384" behindDoc="0" locked="0" layoutInCell="1" allowOverlap="1" wp14:anchorId="00358339" wp14:editId="65B76822">
+                <wp:simplePos x="0" y="0"/>
+                <wp:positionH relativeFrom="margin">
+                  <wp:posOffset>109855</wp:posOffset>
+                </wp:positionH>
+                <wp:positionV relativeFrom="paragraph">
+                  <wp:posOffset>1543050</wp:posOffset>
+                </wp:positionV>
+                <wp:extent cx="680720" cy="476250"/>
+                <wp:effectExtent l="0" t="0" r="0" b="0"/>
+                <wp:wrapNone/>
+                <wp:docPr id="13" name="Text Box 13"/>
+                <wp:cNvGraphicFramePr/>
+                <a:graphic xmlns:a="http://schemas.openxmlformats.org/drawingml/2006/main">
+                  <a:graphicData uri="http://schemas.microsoft.com/office/word/2010/wordprocessingShape">
+                    <wps:wsp>
+                      <wps:cNvSpPr txBox="1"/>
+                      <wps:spPr>
+                        <a:xfrm>
+                          <a:off x="0" y="0"/>
+                          <a:ext cx="680720" cy="476250"/>
+                        </a:xfrm>
+                        <a:prstGeom prst="rect">
+                          <a:avLst/>
+                        </a:prstGeom>
+                        <a:noFill/>
+                        <a:ln w="6350">
+                          <a:noFill/>
+                        </a:ln>
+                      </wps:spPr>
+                      <wps:txbx>
+                        <w:txbxContent>
+                          <w:p>
+                            <w:pPr>
+                              <w:spacing w:line="240" w:lineRule="auto"/>
+                              <w:rPr>
+                                <w:sz w:val="16"/>
+                              </w:rPr>
+                            </w:pPr>
+                            <w:r>
+                              <w:rPr>
+                                <w:sz w:val="16"/>
+                              </w:rPr>
+                              <w:t>Home departure time</w:t>
+                            </w:r>
+                          </w:p>
+                        </w:txbxContent>
+                      </wps:txbx>
+                      <wps:bodyPr rot="0" spcFirstLastPara="0" vertOverflow="overflow" horzOverflow="overflow" vert="horz" wrap="square" lIns="91440" tIns="45720" rIns="91440" bIns="45720" numCol="1" spcCol="0" rtlCol="0" fromWordArt="0" anchor="t" anchorCtr="0" forceAA="0" compatLnSpc="1">
+                        <a:prstTxWarp prst="textNoShape">
+                          <a:avLst/>
+                        </a:prstTxWarp>
+                        <a:noAutofit/>
+                      </wps:bodyPr>
+                    </wps:wsp>
+                  </a:graphicData>
+                </a:graphic>
+                <wp14:sizeRelH relativeFrom="margin">
+                  <wp14:pctWidth>0</wp14:pctWidth>
+                </wp14:sizeRelH>
+                <wp14:sizeRelV relativeFrom="margin">
+                  <wp14:pctHeight>0</wp14:pctHeight>
+                </wp14:sizeRelV>
+              </wp:anchor>
+            </w:drawing>
+          </mc:Choice>
+          <mc:Fallback>
+            <w:pict>
+              <v:shape w14:anchorId="00358339" id="Text Box 13" o:spid="_x0000_s1027" type="#_x0000_t202" style="position:absolute;left:0;text-align:left;margin-left:8.65pt;margin-top:121.5pt;width:53.6pt;height:37.5pt;z-index:251664384;visibility:visible;mso-wrap-style:square;mso-width-percent:0;mso-height-percent:0;mso-wrap-distance-left:9pt;mso-wrap-distance-top:0;mso-wrap-distance-right:9pt;mso-wrap-distance-bottom:0;mso-position-horizontal:absolute;mso-position-horizontal-relative:margin;mso-position-vertical:absolute;mso-position-vertical-relative:text;mso-width-percent:0;mso-height-percent:0;mso-width-relative:margin;mso-height-relative:margin;v-text-anchor:top" o:gfxdata="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" filled="f" stroked="f" strokeweight=".5pt">
+                <v:textbox>
+                  <w:txbxContent>
+                    <w:p>
+                      <w:pPr>
+                        <w:spacing w:line="240" w:lineRule="auto"/>
+                        <w:rPr>
+                          <w:sz w:val="16"/>
+                        </w:rPr>
+                      </w:pPr>
+                      <w:r>
+                        <w:rPr>
+                          <w:sz w:val="16"/>
+                        </w:rPr>
+                        <w:t>Home departure time</w:t>
+                      </w:r>
+                    </w:p>
+                  </w:txbxContent>
+                </v:textbox>
+                <w10:wrap anchorx="margin"/>
+              </v:shape>
+            </w:pict>
+          </mc:Fallback>
+        </mc:AlternateContent>
+      </w:r>
+      <w:r>
+        <w:rPr>
+          <w:noProof/>
+        </w:rPr>
+        <mc:AlternateContent>
+          <mc:Choice Requires="wps">
+            <w:drawing>
+              <wp:anchor distT="0" distB="0" distL="114300" distR="114300" simplePos="0" relativeHeight="251667456" behindDoc="0" locked="0" layoutInCell="1" allowOverlap="1" wp14:anchorId="7F365AB7" wp14:editId="17FEB7D2">
+                <wp:simplePos x="0" y="0"/>
+                <wp:positionH relativeFrom="margin">
+                  <wp:posOffset>104775</wp:posOffset>
+                </wp:positionH>
+                <wp:positionV relativeFrom="paragraph">
+                  <wp:posOffset>371475</wp:posOffset>
+                </wp:positionV>
+                <wp:extent cx="623570" cy="476250"/>
+                <wp:effectExtent l="0" t="0" r="0" b="0"/>
+                <wp:wrapNone/>
+                <wp:docPr id="18" name="Text Box 18"/>
+                <wp:cNvGraphicFramePr/>
+                <a:graphic xmlns:a="http://schemas.openxmlformats.org/drawingml/2006/main">
+                  <a:graphicData uri="http://schemas.microsoft.com/office/word/2010/wordprocessingShape">
+                    <wps:wsp>
+                      <wps:cNvSpPr txBox="1"/>
+                      <wps:spPr>
+                        <a:xfrm>
+                          <a:off x="0" y="0"/>
+                          <a:ext cx="623570" cy="476250"/>
+                        </a:xfrm>
+                        <a:prstGeom prst="rect">
+                          <a:avLst/>
+                        </a:prstGeom>
+                        <a:noFill/>
+                        <a:ln w="6350">
+                          <a:noFill/>
+                        </a:ln>
+                      </wps:spPr>
+                      <wps:txbx>
+                        <w:txbxContent>
+                          <w:p>
+                            <w:pPr>
+                              <w:spacing w:line="240" w:lineRule="auto"/>
+                              <w:rPr>
+                                <w:sz w:val="16"/>
+                              </w:rPr>
+                            </w:pPr>
+                            <w:r>
+                              <w:rPr>
+                                <w:sz w:val="16"/>
+                              </w:rPr>
+                              <w:t>Estimated time of departure</w:t>
+                            </w:r>
+                          </w:p>
+                        </w:txbxContent>
+                      </wps:txbx>
+                      <wps:bodyPr rot="0" spcFirstLastPara="0" vertOverflow="overflow" horzOverflow="overflow" vert="horz" wrap="square" lIns="91440" tIns="45720" rIns="91440" bIns="45720" numCol="1" spcCol="0" rtlCol="0" fromWordArt="0" anchor="t" anchorCtr="0" forceAA="0" compatLnSpc="1">
+                        <a:prstTxWarp prst="textNoShape">
+                          <a:avLst/>
+                        </a:prstTxWarp>
+                        <a:noAutofit/>
+                      </wps:bodyPr>
+                    </wps:wsp>
+                  </a:graphicData>
+                </a:graphic>
+                <wp14:sizeRelH relativeFrom="margin">
+                  <wp14:pctWidth>0</wp14:pctWidth>
+                </wp14:sizeRelH>
+                <wp14:sizeRelV relativeFrom="margin">
+                  <wp14:pctHeight>0</wp14:pctHeight>
+                </wp14:sizeRelV>
+              </wp:anchor>
+            </w:drawing>
+          </mc:Choice>
+          <mc:Fallback>
+            <w:pict>
+              <v:shape w14:anchorId="7F365AB7" id="Text Box 18" o:spid="_x0000_s1028" type="#_x0000_t202" style="position:absolute;left:0;text-align:left;margin-left:8.25pt;margin-top:29.25pt;width:49.1pt;height:37.5pt;z-index:251667456;visibility:visible;mso-wrap-style:square;mso-width-percent:0;mso-height-percent:0;mso-wrap-distance-left:9pt;mso-wrap-distance-top:0;mso-wrap-distance-right:9pt;mso-wrap-distance-bottom:0;mso-position-horizontal:absolute;mso-position-horizontal-relative:margin;mso-position-vertical:absolute;mso-position-vertical-relative:text;mso-width-percent:0;mso-height-percent:0;mso-width-relative:margin;mso-height-relative:margin;v-text-anchor:top" o:gfxdata="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" filled="f" stroked="f" strokeweight=".5pt">
+                <v:textbox>
+                  <w:txbxContent>
+                    <w:p>
+                      <w:pPr>
+                        <w:spacing w:line="240" w:lineRule="auto"/>
+                        <w:rPr>
+                          <w:sz w:val="16"/>
+                        </w:rPr>
+                      </w:pPr>
+                      <w:r>
+                        <w:rPr>
+                          <w:sz w:val="16"/>
+                        </w:rPr>
+                        <w:t>Estimated time of departure</w:t>
+                      </w:r>
+                    </w:p>
+                  </w:txbxContent>
+                </v:textbox>
+                <w10:wrap anchorx="margin"/>
+              </v:shape>
+            </w:pict>
+          </mc:Fallback>
+        </mc:AlternateContent>
+      </w:r>
+      <w:r>
+        <w:rPr>
+          <w:noProof/>
+        </w:rPr>
+        <mc:AlternateContent>
+          <mc:Choice Requires="wps">
+            <w:drawing>
+              <wp:anchor distT="0" distB="0" distL="114300" distR="114300" simplePos="0" relativeHeight="251671552" behindDoc="0" locked="0" layoutInCell="1" allowOverlap="1" wp14:anchorId="732CB157" wp14:editId="124604AA">
                 <wp:simplePos x="0" y="0"/>
                 <wp:positionH relativeFrom="column">
-                  <wp:posOffset>3524459</wp:posOffset>
+                  <wp:posOffset>3733800</wp:posOffset>
                 </wp:positionH>
                 <wp:positionV relativeFrom="paragraph">
-                  <wp:posOffset>3211076</wp:posOffset>
+                  <wp:posOffset>3272790</wp:posOffset>
                 </wp:positionV>
-                <wp:extent cx="2552282" cy="233680"/>
+                <wp:extent cx="2552065" cy="233680"/>
                 <wp:effectExtent l="0" t="0" r="0" b="0"/>
                 <wp:wrapNone/>
                 <wp:docPr id="23" name="Text Box 23"/>
@@ -43,7 +347,7 @@
                       <wps:spPr>
                         <a:xfrm>
                           <a:off x="0" y="0"/>
-                          <a:ext cx="2552282" cy="233680"/>
+                          <a:ext cx="2552065" cy="233680"/>
                         </a:xfrm>
                         <a:prstGeom prst="rect">
                           <a:avLst/>
@@ -69,8 +373,6 @@
                               </w:rPr>
                               <w:t>R</w:t>
                             </w:r>
-                            <w:bookmarkStart w:id="0" w:name="_GoBack"/>
-                            <w:bookmarkEnd w:id="0"/>
                             <w:r>
                               <w:rPr>
                                 <w:color w:val="595959" w:themeColor="text1" w:themeTint="A6"/>
@@ -108,11 +410,7 @@
           </mc:Choice>
           <mc:Fallback>
             <w:pict>
-              <v:shapetype w14:anchorId="732CB157" id="_x0000_t202" coordsize="21600,21600" o:spt="202" path="m,l,21600r21600,l21600,xe">
-                <v:stroke joinstyle="miter"/>
-                <v:path gradientshapeok="t" o:connecttype="rect"/>
-              </v:shapetype>
-              <v:shape id="Text Box 23" o:spid="_x0000_s1026" type="#_x0000_t202" style="position:absolute;left:0;text-align:left;margin-left:277.5pt;margin-top:252.85pt;width:200.95pt;height:18.4pt;z-index:251671552;visibility:visible;mso-wrap-style:square;mso-width-percent:0;mso-height-percent:0;mso-wrap-distance-left:9pt;mso-wrap-distance-top:0;mso-wrap-distance-right:9pt;mso-wrap-distance-bottom:0;mso-position-horizontal:absolute;mso-position-horizontal-relative:text;mso-position-vertical:absolute;mso-position-vertical-relative:text;mso-width-percent:0;mso-height-percent:0;mso-width-relative:margin;mso-height-relative:margin;v-text-anchor:top" o:gfxdata="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" filled="f" stroked="f" strokeweight=".5pt">
+              <v:shape w14:anchorId="732CB157" id="Text Box 23" o:spid="_x0000_s1029" type="#_x0000_t202" style="position:absolute;left:0;text-align:left;margin-left:294pt;margin-top:257.7pt;width:200.95pt;height:18.4pt;z-index:251671552;visibility:visible;mso-wrap-style:square;mso-width-percent:0;mso-height-percent:0;mso-wrap-distance-left:9pt;mso-wrap-distance-top:0;mso-wrap-distance-right:9pt;mso-wrap-distance-bottom:0;mso-position-horizontal:absolute;mso-position-horizontal-relative:text;mso-position-vertical:absolute;mso-position-vertical-relative:text;mso-width-percent:0;mso-height-percent:0;mso-width-relative:margin;mso-height-relative:margin;v-text-anchor:top" o:gfxdata="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" filled="f" stroked="f" strokeweight=".5pt">
                 <v:textbox>
                   <w:txbxContent>
                     <w:p>
@@ -129,8 +427,6 @@
                         </w:rPr>
                         <w:t>R</w:t>
                       </w:r>
-                      <w:bookmarkStart w:id="1" w:name="_GoBack"/>
-                      <w:bookmarkEnd w:id="1"/>
                       <w:r>
                         <w:rPr>
                           <w:color w:val="595959" w:themeColor="text1" w:themeTint="A6"/>
@@ -160,13 +456,13 @@
         <mc:AlternateContent>
           <mc:Choice Requires="wps">
             <w:drawing>
-              <wp:anchor distT="0" distB="0" distL="114300" distR="114300" simplePos="0" relativeHeight="251686912" behindDoc="0" locked="0" layoutInCell="1" allowOverlap="1" wp14:anchorId="1933BD28" wp14:editId="6D01A29B">
+              <wp:anchor distT="0" distB="0" distL="114300" distR="114300" simplePos="0" relativeHeight="251686912" behindDoc="0" locked="0" layoutInCell="1" allowOverlap="1" wp14:anchorId="1933BD28" wp14:editId="39FBF72B">
                 <wp:simplePos x="0" y="0"/>
                 <wp:positionH relativeFrom="column">
-                  <wp:posOffset>3356132</wp:posOffset>
+                  <wp:posOffset>3565525</wp:posOffset>
                 </wp:positionH>
                 <wp:positionV relativeFrom="paragraph">
-                  <wp:posOffset>3242500</wp:posOffset>
+                  <wp:posOffset>3304540</wp:posOffset>
                 </wp:positionV>
                 <wp:extent cx="170955" cy="147537"/>
                 <wp:effectExtent l="19050" t="19050" r="38735" b="24130"/>
@@ -222,7 +518,7 @@
           </mc:Choice>
           <mc:Fallback>
             <w:pict>
-              <v:shapetype w14:anchorId="192BC03F" id="_x0000_t5" coordsize="21600,21600" o:spt="5" adj="10800" path="m@0,l,21600r21600,xe">
+              <v:shapetype w14:anchorId="39C87DD8" id="_x0000_t5" coordsize="21600,21600" o:spt="5" adj="10800" path="m@0,l,21600r21600,xe">
                 <v:stroke joinstyle="miter"/>
                 <v:formulas>
                   <v:f eqn="val #0"/>
@@ -234,7 +530,7 @@
                   <v:h position="#0,topLeft" xrange="0,21600"/>
                 </v:handles>
               </v:shapetype>
-              <v:shape id="Isosceles Triangle 16" o:spid="_x0000_s1026" type="#_x0000_t5" style="position:absolute;margin-left:264.25pt;margin-top:255.3pt;width:13.45pt;height:11.6pt;z-index:251686912;visibility:visible;mso-wrap-style:square;mso-width-percent:0;mso-height-percent:0;mso-wrap-distance-left:9pt;mso-wrap-distance-top:0;mso-wrap-distance-right:9pt;mso-wrap-distance-bottom:0;mso-position-horizontal:absolute;mso-position-horizontal-relative:text;mso-position-vertical:absolute;mso-position-vertical-relative:text;mso-width-percent:0;mso-height-percent:0;mso-width-relative:margin;mso-height-relative:margin;v-text-anchor:middle" o:gfxdata="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" fillcolor="#70ad47 [3209]" strokecolor="#375623 [1609]" strokeweight="1pt"/>
+              <v:shape id="Isosceles Triangle 16" o:spid="_x0000_s1026" type="#_x0000_t5" style="position:absolute;margin-left:280.75pt;margin-top:260.2pt;width:13.45pt;height:11.6pt;z-index:251686912;visibility:visible;mso-wrap-style:square;mso-width-percent:0;mso-height-percent:0;mso-wrap-distance-left:9pt;mso-wrap-distance-top:0;mso-wrap-distance-right:9pt;mso-wrap-distance-bottom:0;mso-position-horizontal:absolute;mso-position-horizontal-relative:text;mso-position-vertical:absolute;mso-position-vertical-relative:text;mso-width-percent:0;mso-height-percent:0;mso-width-relative:margin;mso-height-relative:margin;v-text-anchor:middle" o:gfxdata="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" fillcolor="#70ad47 [3209]" strokecolor="#375623 [1609]" strokeweight="1pt"/>
             </w:pict>
           </mc:Fallback>
         </mc:AlternateContent>
@@ -246,18 +542,18 @@
         <mc:AlternateContent>
           <mc:Choice Requires="wps">
             <w:drawing>
-              <wp:anchor distT="0" distB="0" distL="114300" distR="114300" simplePos="0" relativeHeight="251682816" behindDoc="0" locked="0" layoutInCell="1" allowOverlap="1" wp14:anchorId="41DBBDEB" wp14:editId="1B5FC29D">
+              <wp:anchor distT="0" distB="0" distL="114300" distR="114300" simplePos="0" relativeHeight="251668480" behindDoc="0" locked="0" layoutInCell="1" allowOverlap="1" wp14:anchorId="7D06725E" wp14:editId="44F53D67">
                 <wp:simplePos x="0" y="0"/>
                 <wp:positionH relativeFrom="column">
-                  <wp:posOffset>5169568</wp:posOffset>
+                  <wp:posOffset>607060</wp:posOffset>
                 </wp:positionH>
                 <wp:positionV relativeFrom="paragraph">
-                  <wp:posOffset>1122870</wp:posOffset>
+                  <wp:posOffset>3296920</wp:posOffset>
                 </wp:positionV>
-                <wp:extent cx="170955" cy="147537"/>
-                <wp:effectExtent l="19050" t="19050" r="38735" b="24130"/>
+                <wp:extent cx="160020" cy="160020"/>
+                <wp:effectExtent l="19050" t="38100" r="30480" b="30480"/>
                 <wp:wrapNone/>
-                <wp:docPr id="7" name="Isosceles Triangle 7"/>
+                <wp:docPr id="20" name="Star: 5 Points 20"/>
                 <wp:cNvGraphicFramePr/>
                 <a:graphic xmlns:a="http://schemas.openxmlformats.org/drawingml/2006/main">
                   <a:graphicData uri="http://schemas.microsoft.com/office/word/2010/wordprocessingShape">
@@ -266,28 +562,40 @@
                       <wps:spPr>
                         <a:xfrm>
                           <a:off x="0" y="0"/>
-                          <a:ext cx="170955" cy="147537"/>
+                          <a:ext cx="160020" cy="160020"/>
                         </a:xfrm>
-                        <a:prstGeom prst="triangle">
+                        <a:prstGeom prst="star5">
                           <a:avLst/>
                         </a:prstGeom>
                       </wps:spPr>
                       <wps:style>
                         <a:lnRef idx="2">
-                          <a:schemeClr val="accent6">
+                          <a:schemeClr val="accent1">
                             <a:shade val="50000"/>
                           </a:schemeClr>
                         </a:lnRef>
                         <a:fillRef idx="1">
-                          <a:schemeClr val="accent6"/>
+                          <a:schemeClr val="accent1"/>
                         </a:fillRef>
                         <a:effectRef idx="0">
-                          <a:schemeClr val="accent6"/>
+                          <a:schemeClr val="accent1"/>
                         </a:effectRef>
                         <a:fontRef idx="minor">
                           <a:schemeClr val="lt1"/>
                         </a:fontRef>
                       </wps:style>
+                      <wps:txbx>
+                        <w:txbxContent>
+                          <w:p>
+                            <w:pPr>
+                              <w:jc w:val="center"/>
+                            </w:pPr>
+                            <w:r>
+                              <w:t>v</w:t>
+                            </w:r>
+                          </w:p>
+                        </w:txbxContent>
+                      </wps:txbx>
                       <wps:bodyPr rot="0" spcFirstLastPara="0" vertOverflow="overflow" horzOverflow="overflow" vert="horz" wrap="square" lIns="91440" tIns="45720" rIns="91440" bIns="45720" numCol="1" spcCol="0" rtlCol="0" fromWordArt="0" anchor="ctr" anchorCtr="0" forceAA="0" compatLnSpc="1">
                         <a:prstTxWarp prst="textNoShape">
                           <a:avLst/>
@@ -297,18 +605,28 @@
                     </wps:wsp>
                   </a:graphicData>
                 </a:graphic>
-                <wp14:sizeRelH relativeFrom="margin">
-                  <wp14:pctWidth>0</wp14:pctWidth>
-                </wp14:sizeRelH>
-                <wp14:sizeRelV relativeFrom="margin">
-                  <wp14:pctHeight>0</wp14:pctHeight>
-                </wp14:sizeRelV>
               </wp:anchor>
             </w:drawing>
           </mc:Choice>
           <mc:Fallback>
             <w:pict>
-              <v:shape w14:anchorId="55E07709" id="Isosceles Triangle 7" o:spid="_x0000_s1026" type="#_x0000_t5" style="position:absolute;margin-left:407.05pt;margin-top:88.4pt;width:13.45pt;height:11.6pt;z-index:251682816;visibility:visible;mso-wrap-style:square;mso-width-percent:0;mso-height-percent:0;mso-wrap-distance-left:9pt;mso-wrap-distance-top:0;mso-wrap-distance-right:9pt;mso-wrap-distance-bottom:0;mso-position-horizontal:absolute;mso-position-horizontal-relative:text;mso-position-vertical:absolute;mso-position-vertical-relative:text;mso-width-percent:0;mso-height-percent:0;mso-width-relative:margin;mso-height-relative:margin;v-text-anchor:middle" o:gfxdata="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" fillcolor="#70ad47 [3209]" strokecolor="#375623 [1609]" strokeweight="1pt"/>
+              <v:shape w14:anchorId="7D06725E" id="Star: 5 Points 20" o:spid="_x0000_s1030" style="position:absolute;left:0;text-align:left;margin-left:47.8pt;margin-top:259.6pt;width:12.6pt;height:12.6pt;z-index:251668480;visibility:visible;mso-wrap-style:square;mso-wrap-distance-left:9pt;mso-wrap-distance-top:0;mso-wrap-distance-right:9pt;mso-wrap-distance-bottom:0;mso-position-horizontal:absolute;mso-position-horizontal-relative:text;mso-position-vertical:absolute;mso-position-vertical-relative:text;v-text-anchor:middle" coordsize="160020,160020" o:spt="100" o:gfxdata="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" adj="-11796480,,5400" path="m,61122r61123,l80010,,98897,61122r61123,l110571,98897r18888,61123l80010,122244,30561,160020,49449,98897,,61122xe" fillcolor="#4472c4 [3204]" strokecolor="#1f3763 [1604]" strokeweight="1pt">
+                <v:stroke joinstyle="miter"/>
+                <v:formulas/>
+                <v:path arrowok="t" o:connecttype="custom" o:connectlocs="0,61122;61123,61122;80010,0;98897,61122;160020,61122;110571,98897;129459,160020;80010,122244;30561,160020;49449,98897;0,61122" o:connectangles="0,0,0,0,0,0,0,0,0,0,0" textboxrect="0,0,160020,160020"/>
+                <v:textbox>
+                  <w:txbxContent>
+                    <w:p>
+                      <w:pPr>
+                        <w:jc w:val="center"/>
+                      </w:pPr>
+                      <w:r>
+                        <w:t>v</w:t>
+                      </w:r>
+                    </w:p>
+                  </w:txbxContent>
+                </v:textbox>
+              </v:shape>
             </w:pict>
           </mc:Fallback>
         </mc:AlternateContent>
@@ -320,13 +638,13 @@
         <mc:AlternateContent>
           <mc:Choice Requires="wps">
             <w:drawing>
-              <wp:anchor distT="0" distB="0" distL="114300" distR="114300" simplePos="0" relativeHeight="251670528" behindDoc="0" locked="0" layoutInCell="1" allowOverlap="1" wp14:anchorId="7E378D0E" wp14:editId="48EC10E2">
+              <wp:anchor distT="0" distB="0" distL="114300" distR="114300" simplePos="0" relativeHeight="251670528" behindDoc="0" locked="0" layoutInCell="1" allowOverlap="1" wp14:anchorId="7E378D0E" wp14:editId="0F416C91">
                 <wp:simplePos x="0" y="0"/>
                 <wp:positionH relativeFrom="column">
-                  <wp:posOffset>976744</wp:posOffset>
+                  <wp:posOffset>786130</wp:posOffset>
                 </wp:positionH>
                 <wp:positionV relativeFrom="paragraph">
-                  <wp:posOffset>3211533</wp:posOffset>
+                  <wp:posOffset>3277870</wp:posOffset>
                 </wp:positionV>
                 <wp:extent cx="1502229" cy="233680"/>
                 <wp:effectExtent l="0" t="0" r="0" b="0"/>
@@ -396,7 +714,7 @@
           </mc:Choice>
           <mc:Fallback>
             <w:pict>
-              <v:shape w14:anchorId="7E378D0E" id="Text Box 22" o:spid="_x0000_s1027" type="#_x0000_t202" style="position:absolute;left:0;text-align:left;margin-left:76.9pt;margin-top:252.9pt;width:118.3pt;height:18.4pt;z-index:251670528;visibility:visible;mso-wrap-style:square;mso-width-percent:0;mso-height-percent:0;mso-wrap-distance-left:9pt;mso-wrap-distance-top:0;mso-wrap-distance-right:9pt;mso-wrap-distance-bottom:0;mso-position-horizontal:absolute;mso-position-horizontal-relative:text;mso-position-vertical:absolute;mso-position-vertical-relative:text;mso-width-percent:0;mso-height-percent:0;mso-width-relative:margin;mso-height-relative:margin;v-text-anchor:top" o:gfxdata="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" filled="f" stroked="f" strokeweight=".5pt">
+              <v:shape w14:anchorId="7E378D0E" id="Text Box 22" o:spid="_x0000_s1031" type="#_x0000_t202" style="position:absolute;left:0;text-align:left;margin-left:61.9pt;margin-top:258.1pt;width:118.3pt;height:18.4pt;z-index:251670528;visibility:visible;mso-wrap-style:square;mso-width-percent:0;mso-height-percent:0;mso-wrap-distance-left:9pt;mso-wrap-distance-top:0;mso-wrap-distance-right:9pt;mso-wrap-distance-bottom:0;mso-position-horizontal:absolute;mso-position-horizontal-relative:text;mso-position-vertical:absolute;mso-position-vertical-relative:text;mso-width-percent:0;mso-height-percent:0;mso-width-relative:margin;mso-height-relative:margin;v-text-anchor:top" o:gfxdata="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" filled="f" stroked="f" strokeweight=".5pt">
                 <v:textbox>
                   <w:txbxContent>
                     <w:p>
@@ -435,111 +753,15 @@
         <mc:AlternateContent>
           <mc:Choice Requires="wps">
             <w:drawing>
-              <wp:anchor distT="0" distB="0" distL="114300" distR="114300" simplePos="0" relativeHeight="251668480" behindDoc="0" locked="0" layoutInCell="1" allowOverlap="1" wp14:anchorId="7D06725E" wp14:editId="2A04F685">
+              <wp:anchor distT="0" distB="0" distL="114300" distR="114300" simplePos="0" relativeHeight="251681792" behindDoc="0" locked="0" layoutInCell="1" allowOverlap="1" wp14:anchorId="1C3BE54A" wp14:editId="5BEEA97A">
                 <wp:simplePos x="0" y="0"/>
                 <wp:positionH relativeFrom="column">
-                  <wp:posOffset>797560</wp:posOffset>
+                  <wp:posOffset>1462405</wp:posOffset>
                 </wp:positionH>
                 <wp:positionV relativeFrom="paragraph">
-                  <wp:posOffset>3230245</wp:posOffset>
+                  <wp:posOffset>2152015</wp:posOffset>
                 </wp:positionV>
-                <wp:extent cx="160020" cy="160020"/>
-                <wp:effectExtent l="19050" t="38100" r="30480" b="30480"/>
-                <wp:wrapNone/>
-                <wp:docPr id="20" name="Star: 5 Points 20"/>
-                <wp:cNvGraphicFramePr/>
-                <a:graphic xmlns:a="http://schemas.openxmlformats.org/drawingml/2006/main">
-                  <a:graphicData uri="http://schemas.microsoft.com/office/word/2010/wordprocessingShape">
-                    <wps:wsp>
-                      <wps:cNvSpPr/>
-                      <wps:spPr>
-                        <a:xfrm>
-                          <a:off x="0" y="0"/>
-                          <a:ext cx="160020" cy="160020"/>
-                        </a:xfrm>
-                        <a:prstGeom prst="star5">
-                          <a:avLst/>
-                        </a:prstGeom>
-                      </wps:spPr>
-                      <wps:style>
-                        <a:lnRef idx="2">
-                          <a:schemeClr val="accent1">
-                            <a:shade val="50000"/>
-                          </a:schemeClr>
-                        </a:lnRef>
-                        <a:fillRef idx="1">
-                          <a:schemeClr val="accent1"/>
-                        </a:fillRef>
-                        <a:effectRef idx="0">
-                          <a:schemeClr val="accent1"/>
-                        </a:effectRef>
-                        <a:fontRef idx="minor">
-                          <a:schemeClr val="lt1"/>
-                        </a:fontRef>
-                      </wps:style>
-                      <wps:txbx>
-                        <w:txbxContent>
-                          <w:p>
-                            <w:pPr>
-                              <w:jc w:val="center"/>
-                            </w:pPr>
-                            <w:r>
-                              <w:t>v</w:t>
-                            </w:r>
-                          </w:p>
-                        </w:txbxContent>
-                      </wps:txbx>
-                      <wps:bodyPr rot="0" spcFirstLastPara="0" vertOverflow="overflow" horzOverflow="overflow" vert="horz" wrap="square" lIns="91440" tIns="45720" rIns="91440" bIns="45720" numCol="1" spcCol="0" rtlCol="0" fromWordArt="0" anchor="ctr" anchorCtr="0" forceAA="0" compatLnSpc="1">
-                        <a:prstTxWarp prst="textNoShape">
-                          <a:avLst/>
-                        </a:prstTxWarp>
-                        <a:noAutofit/>
-                      </wps:bodyPr>
-                    </wps:wsp>
-                  </a:graphicData>
-                </a:graphic>
-              </wp:anchor>
-            </w:drawing>
-          </mc:Choice>
-          <mc:Fallback>
-            <w:pict>
-              <v:shape w14:anchorId="7D06725E" id="Star: 5 Points 20" o:spid="_x0000_s1028" style="position:absolute;left:0;text-align:left;margin-left:62.8pt;margin-top:254.35pt;width:12.6pt;height:12.6pt;z-index:251668480;visibility:visible;mso-wrap-style:square;mso-wrap-distance-left:9pt;mso-wrap-distance-top:0;mso-wrap-distance-right:9pt;mso-wrap-distance-bottom:0;mso-position-horizontal:absolute;mso-position-horizontal-relative:text;mso-position-vertical:absolute;mso-position-vertical-relative:text;v-text-anchor:middle" coordsize="160020,160020" o:spt="100" o:gfxdata="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" adj="-11796480,,5400" path="m,61122r61123,l80010,,98897,61122r61123,l110571,98897r18888,61123l80010,122244,30561,160020,49449,98897,,61122xe" fillcolor="#4472c4 [3204]" strokecolor="#1f3763 [1604]" strokeweight="1pt">
-                <v:stroke joinstyle="miter"/>
-                <v:formulas/>
-                <v:path arrowok="t" o:connecttype="custom" o:connectlocs="0,61122;61123,61122;80010,0;98897,61122;160020,61122;110571,98897;129459,160020;80010,122244;30561,160020;49449,98897;0,61122" o:connectangles="0,0,0,0,0,0,0,0,0,0,0" textboxrect="0,0,160020,160020"/>
-                <v:textbox>
-                  <w:txbxContent>
-                    <w:p>
-                      <w:pPr>
-                        <w:jc w:val="center"/>
-                      </w:pPr>
-                      <w:r>
-                        <w:t>v</w:t>
-                      </w:r>
-                    </w:p>
-                  </w:txbxContent>
-                </v:textbox>
-              </v:shape>
-            </w:pict>
-          </mc:Fallback>
-        </mc:AlternateContent>
-      </w:r>
-      <w:r>
-        <w:rPr>
-          <w:noProof/>
-        </w:rPr>
-        <mc:AlternateContent>
-          <mc:Choice Requires="wps">
-            <w:drawing>
-              <wp:anchor distT="0" distB="0" distL="114300" distR="114300" simplePos="0" relativeHeight="251681792" behindDoc="0" locked="0" layoutInCell="1" allowOverlap="1" wp14:anchorId="1C3BE54A" wp14:editId="2CBB737F">
-                <wp:simplePos x="0" y="0"/>
-                <wp:positionH relativeFrom="column">
-                  <wp:posOffset>1243677</wp:posOffset>
-                </wp:positionH>
-                <wp:positionV relativeFrom="paragraph">
-                  <wp:posOffset>2161540</wp:posOffset>
-                </wp:positionV>
-                <wp:extent cx="844921" cy="472008"/>
+                <wp:extent cx="844550" cy="471805"/>
                 <wp:effectExtent l="0" t="0" r="0" b="4445"/>
                 <wp:wrapNone/>
                 <wp:docPr id="3" name="Text Box 3"/>
@@ -551,7 +773,7 @@
                       <wps:spPr>
                         <a:xfrm>
                           <a:off x="0" y="0"/>
-                          <a:ext cx="844921" cy="472008"/>
+                          <a:ext cx="844550" cy="471805"/>
                         </a:xfrm>
                         <a:prstGeom prst="rect">
                           <a:avLst/>
@@ -598,7 +820,7 @@
           </mc:Choice>
           <mc:Fallback>
             <w:pict>
-              <v:shape w14:anchorId="1C3BE54A" id="Text Box 3" o:spid="_x0000_s1029" type="#_x0000_t202" style="position:absolute;left:0;text-align:left;margin-left:97.95pt;margin-top:170.2pt;width:66.55pt;height:37.15pt;z-index:251681792;visibility:visible;mso-wrap-style:square;mso-width-percent:0;mso-height-percent:0;mso-wrap-distance-left:9pt;mso-wrap-distance-top:0;mso-wrap-distance-right:9pt;mso-wrap-distance-bottom:0;mso-position-horizontal:absolute;mso-position-horizontal-relative:text;mso-position-vertical:absolute;mso-position-vertical-relative:text;mso-width-percent:0;mso-height-percent:0;mso-width-relative:margin;mso-height-relative:margin;v-text-anchor:top" o:gfxdata="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" filled="f" stroked="f" strokeweight=".5pt">
+              <v:shape w14:anchorId="1C3BE54A" id="Text Box 3" o:spid="_x0000_s1032" type="#_x0000_t202" style="position:absolute;left:0;text-align:left;margin-left:115.15pt;margin-top:169.45pt;width:66.5pt;height:37.15pt;z-index:251681792;visibility:visible;mso-wrap-style:square;mso-width-percent:0;mso-height-percent:0;mso-wrap-distance-left:9pt;mso-wrap-distance-top:0;mso-wrap-distance-right:9pt;mso-wrap-distance-bottom:0;mso-position-horizontal:absolute;mso-position-horizontal-relative:text;mso-position-vertical:absolute;mso-position-vertical-relative:text;mso-width-percent:0;mso-height-percent:0;mso-width-relative:margin;mso-height-relative:margin;v-text-anchor:top" o:gfxdata="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" filled="f" stroked="f" strokeweight=".5pt">
                 <v:textbox>
                   <w:txbxContent>
                     <w:p>
@@ -628,13 +850,13 @@
         <mc:AlternateContent>
           <mc:Choice Requires="wps">
             <w:drawing>
-              <wp:anchor distT="0" distB="0" distL="114300" distR="114300" simplePos="0" relativeHeight="251679744" behindDoc="0" locked="0" layoutInCell="1" allowOverlap="1" wp14:anchorId="4FE68954" wp14:editId="0CCA5638">
+              <wp:anchor distT="0" distB="0" distL="114300" distR="114300" simplePos="0" relativeHeight="251679744" behindDoc="0" locked="0" layoutInCell="1" allowOverlap="1" wp14:anchorId="4FE68954" wp14:editId="54B180C2">
                 <wp:simplePos x="0" y="0"/>
                 <wp:positionH relativeFrom="column">
-                  <wp:posOffset>1838209</wp:posOffset>
+                  <wp:posOffset>2056765</wp:posOffset>
                 </wp:positionH>
                 <wp:positionV relativeFrom="paragraph">
-                  <wp:posOffset>2087014</wp:posOffset>
+                  <wp:posOffset>2077085</wp:posOffset>
                 </wp:positionV>
                 <wp:extent cx="107950" cy="581410"/>
                 <wp:effectExtent l="38100" t="0" r="25400" b="28575"/>
@@ -696,7 +918,7 @@
           </mc:Choice>
           <mc:Fallback>
             <w:pict>
-              <v:shapetype w14:anchorId="5F9FECA6" id="_x0000_t88" coordsize="21600,21600" o:spt="88" adj="1800,10800" path="m,qx10800@0l10800@2qy21600@11,10800@3l10800@1qy,21600e" filled="f">
+              <v:shapetype w14:anchorId="3CFED4C1" id="_x0000_t88" coordsize="21600,21600" o:spt="88" adj="1800,10800" path="m,qx10800@0l10800@2qy21600@11,10800@3l10800@1qy,21600e" filled="f">
                 <v:formulas>
                   <v:f eqn="val #0"/>
                   <v:f eqn="sum 21600 0 #0"/>
@@ -717,7 +939,7 @@
                   <v:h position="bottomRight,#1" yrange="@9,@10"/>
                 </v:handles>
               </v:shapetype>
-              <v:shape id="Right Brace 2" o:spid="_x0000_s1026" type="#_x0000_t88" style="position:absolute;margin-left:144.75pt;margin-top:164.35pt;width:8.5pt;height:45.8pt;rotation:180;z-index:251679744;visibility:visible;mso-wrap-style:square;mso-width-percent:0;mso-height-percent:0;mso-wrap-distance-left:9pt;mso-wrap-distance-top:0;mso-wrap-distance-right:9pt;mso-wrap-distance-bottom:0;mso-position-horizontal:absolute;mso-position-horizontal-relative:text;mso-position-vertical:absolute;mso-position-vertical-relative:text;mso-width-percent:0;mso-height-percent:0;mso-width-relative:margin;mso-height-relative:margin;v-text-anchor:middle" o:gfxdata="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" adj="334,10979" strokecolor="black [3213]">
+              <v:shape id="Right Brace 2" o:spid="_x0000_s1026" type="#_x0000_t88" style="position:absolute;margin-left:161.95pt;margin-top:163.55pt;width:8.5pt;height:45.8pt;rotation:180;z-index:251679744;visibility:visible;mso-wrap-style:square;mso-width-percent:0;mso-height-percent:0;mso-wrap-distance-left:9pt;mso-wrap-distance-top:0;mso-wrap-distance-right:9pt;mso-wrap-distance-bottom:0;mso-position-horizontal:absolute;mso-position-horizontal-relative:text;mso-position-vertical:absolute;mso-position-vertical-relative:text;mso-width-percent:0;mso-height-percent:0;mso-width-relative:margin;mso-height-relative:margin;v-text-anchor:middle" o:gfxdata="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" adj="334,10979" strokecolor="black [3213]">
                 <v:stroke joinstyle="miter"/>
               </v:shape>
             </w:pict>
@@ -731,61 +953,49 @@
         <mc:AlternateContent>
           <mc:Choice Requires="wps">
             <w:drawing>
-              <wp:anchor distT="0" distB="0" distL="114300" distR="114300" simplePos="0" relativeHeight="251667456" behindDoc="0" locked="0" layoutInCell="1" allowOverlap="1" wp14:anchorId="7F365AB7" wp14:editId="495A5046">
+              <wp:anchor distT="0" distB="0" distL="114300" distR="114300" simplePos="0" relativeHeight="251682816" behindDoc="0" locked="0" layoutInCell="1" allowOverlap="1" wp14:anchorId="41DBBDEB" wp14:editId="3A7C4EAC">
                 <wp:simplePos x="0" y="0"/>
-                <wp:positionH relativeFrom="margin">
-                  <wp:posOffset>-29897</wp:posOffset>
+                <wp:positionH relativeFrom="column">
+                  <wp:posOffset>5169568</wp:posOffset>
                 </wp:positionH>
                 <wp:positionV relativeFrom="paragraph">
-                  <wp:posOffset>506238</wp:posOffset>
+                  <wp:posOffset>1122870</wp:posOffset>
                 </wp:positionV>
-                <wp:extent cx="366395" cy="201930"/>
-                <wp:effectExtent l="0" t="0" r="0" b="7620"/>
+                <wp:extent cx="170955" cy="147537"/>
+                <wp:effectExtent l="19050" t="19050" r="38735" b="24130"/>
                 <wp:wrapNone/>
-                <wp:docPr id="18" name="Text Box 18"/>
+                <wp:docPr id="7" name="Isosceles Triangle 7"/>
                 <wp:cNvGraphicFramePr/>
                 <a:graphic xmlns:a="http://schemas.openxmlformats.org/drawingml/2006/main">
                   <a:graphicData uri="http://schemas.microsoft.com/office/word/2010/wordprocessingShape">
                     <wps:wsp>
-                      <wps:cNvSpPr txBox="1"/>
+                      <wps:cNvSpPr/>
                       <wps:spPr>
                         <a:xfrm>
                           <a:off x="0" y="0"/>
-                          <a:ext cx="366395" cy="201930"/>
+                          <a:ext cx="170955" cy="147537"/>
                         </a:xfrm>
-                        <a:prstGeom prst="rect">
+                        <a:prstGeom prst="triangle">
                           <a:avLst/>
                         </a:prstGeom>
-                        <a:noFill/>
-                        <a:ln w="6350">
-                          <a:noFill/>
-                        </a:ln>
                       </wps:spPr>
-                      <wps:txbx>
-                        <w:txbxContent>
-                          <w:p>
-                            <w:pPr>
-                              <w:spacing w:line="240" w:lineRule="auto"/>
-                              <w:rPr>
-                                <w:sz w:val="16"/>
-                              </w:rPr>
-                            </w:pPr>
-                            <w:r>
-                              <w:rPr>
-                                <w:sz w:val="16"/>
-                              </w:rPr>
-                              <w:t>ET</w:t>
-                            </w:r>
-                            <w:r>
-                              <w:rPr>
-                                <w:sz w:val="16"/>
-                              </w:rPr>
-                              <w:t>D</w:t>
-                            </w:r>
-                          </w:p>
-                        </w:txbxContent>
-                      </wps:txbx>
-                      <wps:bodyPr rot="0" spcFirstLastPara="0" vertOverflow="overflow" horzOverflow="overflow" vert="horz" wrap="square" lIns="91440" tIns="45720" rIns="91440" bIns="45720" numCol="1" spcCol="0" rtlCol="0" fromWordArt="0" anchor="t" anchorCtr="0" forceAA="0" compatLnSpc="1">
+                      <wps:style>
+                        <a:lnRef idx="2">
+                          <a:schemeClr val="accent6">
+                            <a:shade val="50000"/>
+                          </a:schemeClr>
+                        </a:lnRef>
+                        <a:fillRef idx="1">
+                          <a:schemeClr val="accent6"/>
+                        </a:fillRef>
+                        <a:effectRef idx="0">
+                          <a:schemeClr val="accent6"/>
+                        </a:effectRef>
+                        <a:fontRef idx="minor">
+                          <a:schemeClr val="lt1"/>
+                        </a:fontRef>
+                      </wps:style>
+                      <wps:bodyPr rot="0" spcFirstLastPara="0" vertOverflow="overflow" horzOverflow="overflow" vert="horz" wrap="square" lIns="91440" tIns="45720" rIns="91440" bIns="45720" numCol="1" spcCol="0" rtlCol="0" fromWordArt="0" anchor="ctr" anchorCtr="0" forceAA="0" compatLnSpc="1">
                         <a:prstTxWarp prst="textNoShape">
                           <a:avLst/>
                         </a:prstTxWarp>
@@ -805,245 +1015,7 @@
           </mc:Choice>
           <mc:Fallback>
             <w:pict>
-              <v:shape w14:anchorId="7F365AB7" id="Text Box 18" o:spid="_x0000_s1030" type="#_x0000_t202" style="position:absolute;left:0;text-align:left;margin-left:-2.35pt;margin-top:39.85pt;width:28.85pt;height:15.9pt;z-index:251667456;visibility:visible;mso-wrap-style:square;mso-width-percent:0;mso-height-percent:0;mso-wrap-distance-left:9pt;mso-wrap-distance-top:0;mso-wrap-distance-right:9pt;mso-wrap-distance-bottom:0;mso-position-horizontal:absolute;mso-position-horizontal-relative:margin;mso-position-vertical:absolute;mso-position-vertical-relative:text;mso-width-percent:0;mso-height-percent:0;mso-width-relative:margin;mso-height-relative:margin;v-text-anchor:top" o:gfxdata="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" filled="f" stroked="f" strokeweight=".5pt">
-                <v:textbox>
-                  <w:txbxContent>
-                    <w:p>
-                      <w:pPr>
-                        <w:spacing w:line="240" w:lineRule="auto"/>
-                        <w:rPr>
-                          <w:sz w:val="16"/>
-                        </w:rPr>
-                      </w:pPr>
-                      <w:r>
-                        <w:rPr>
-                          <w:sz w:val="16"/>
-                        </w:rPr>
-                        <w:t>ET</w:t>
-                      </w:r>
-                      <w:r>
-                        <w:rPr>
-                          <w:sz w:val="16"/>
-                        </w:rPr>
-                        <w:t>D</w:t>
-                      </w:r>
-                    </w:p>
-                  </w:txbxContent>
-                </v:textbox>
-                <w10:wrap anchorx="margin"/>
-              </v:shape>
-            </w:pict>
-          </mc:Fallback>
-        </mc:AlternateContent>
-      </w:r>
-      <w:r>
-        <w:rPr>
-          <w:noProof/>
-        </w:rPr>
-        <mc:AlternateContent>
-          <mc:Choice Requires="wps">
-            <w:drawing>
-              <wp:anchor distT="0" distB="0" distL="114300" distR="114300" simplePos="0" relativeHeight="251672576" behindDoc="0" locked="0" layoutInCell="1" allowOverlap="1" wp14:anchorId="1DAFD758" wp14:editId="28C67488">
-                <wp:simplePos x="0" y="0"/>
-                <wp:positionH relativeFrom="margin">
-                  <wp:posOffset>-34674</wp:posOffset>
-                </wp:positionH>
-                <wp:positionV relativeFrom="paragraph">
-                  <wp:posOffset>1094936</wp:posOffset>
-                </wp:positionV>
-                <wp:extent cx="366395" cy="201930"/>
-                <wp:effectExtent l="0" t="0" r="0" b="7620"/>
-                <wp:wrapNone/>
-                <wp:docPr id="4" name="Text Box 4"/>
-                <wp:cNvGraphicFramePr/>
-                <a:graphic xmlns:a="http://schemas.openxmlformats.org/drawingml/2006/main">
-                  <a:graphicData uri="http://schemas.microsoft.com/office/word/2010/wordprocessingShape">
-                    <wps:wsp>
-                      <wps:cNvSpPr txBox="1"/>
-                      <wps:spPr>
-                        <a:xfrm>
-                          <a:off x="0" y="0"/>
-                          <a:ext cx="366395" cy="201930"/>
-                        </a:xfrm>
-                        <a:prstGeom prst="rect">
-                          <a:avLst/>
-                        </a:prstGeom>
-                        <a:noFill/>
-                        <a:ln w="6350">
-                          <a:noFill/>
-                        </a:ln>
-                      </wps:spPr>
-                      <wps:txbx>
-                        <w:txbxContent>
-                          <w:p>
-                            <w:pPr>
-                              <w:spacing w:line="240" w:lineRule="auto"/>
-                              <w:rPr>
-                                <w:sz w:val="16"/>
-                              </w:rPr>
-                            </w:pPr>
-                            <w:r>
-                              <w:rPr>
-                                <w:sz w:val="16"/>
-                              </w:rPr>
-                              <w:t>AT</w:t>
-                            </w:r>
-                            <w:r>
-                              <w:rPr>
-                                <w:sz w:val="16"/>
-                              </w:rPr>
-                              <w:t>D</w:t>
-                            </w:r>
-                          </w:p>
-                        </w:txbxContent>
-                      </wps:txbx>
-                      <wps:bodyPr rot="0" spcFirstLastPara="0" vertOverflow="overflow" horzOverflow="overflow" vert="horz" wrap="square" lIns="91440" tIns="45720" rIns="91440" bIns="45720" numCol="1" spcCol="0" rtlCol="0" fromWordArt="0" anchor="t" anchorCtr="0" forceAA="0" compatLnSpc="1">
-                        <a:prstTxWarp prst="textNoShape">
-                          <a:avLst/>
-                        </a:prstTxWarp>
-                        <a:noAutofit/>
-                      </wps:bodyPr>
-                    </wps:wsp>
-                  </a:graphicData>
-                </a:graphic>
-                <wp14:sizeRelH relativeFrom="margin">
-                  <wp14:pctWidth>0</wp14:pctWidth>
-                </wp14:sizeRelH>
-                <wp14:sizeRelV relativeFrom="margin">
-                  <wp14:pctHeight>0</wp14:pctHeight>
-                </wp14:sizeRelV>
-              </wp:anchor>
-            </w:drawing>
-          </mc:Choice>
-          <mc:Fallback>
-            <w:pict>
-              <v:shape w14:anchorId="1DAFD758" id="Text Box 4" o:spid="_x0000_s1031" type="#_x0000_t202" style="position:absolute;left:0;text-align:left;margin-left:-2.75pt;margin-top:86.2pt;width:28.85pt;height:15.9pt;z-index:251672576;visibility:visible;mso-wrap-style:square;mso-width-percent:0;mso-height-percent:0;mso-wrap-distance-left:9pt;mso-wrap-distance-top:0;mso-wrap-distance-right:9pt;mso-wrap-distance-bottom:0;mso-position-horizontal:absolute;mso-position-horizontal-relative:margin;mso-position-vertical:absolute;mso-position-vertical-relative:text;mso-width-percent:0;mso-height-percent:0;mso-width-relative:margin;mso-height-relative:margin;v-text-anchor:top" o:gfxdata="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" filled="f" stroked="f" strokeweight=".5pt">
-                <v:textbox>
-                  <w:txbxContent>
-                    <w:p>
-                      <w:pPr>
-                        <w:spacing w:line="240" w:lineRule="auto"/>
-                        <w:rPr>
-                          <w:sz w:val="16"/>
-                        </w:rPr>
-                      </w:pPr>
-                      <w:r>
-                        <w:rPr>
-                          <w:sz w:val="16"/>
-                        </w:rPr>
-                        <w:t>AT</w:t>
-                      </w:r>
-                      <w:r>
-                        <w:rPr>
-                          <w:sz w:val="16"/>
-                        </w:rPr>
-                        <w:t>D</w:t>
-                      </w:r>
-                    </w:p>
-                  </w:txbxContent>
-                </v:textbox>
-                <w10:wrap anchorx="margin"/>
-              </v:shape>
-            </w:pict>
-          </mc:Fallback>
-        </mc:AlternateContent>
-      </w:r>
-      <w:r>
-        <w:rPr>
-          <w:noProof/>
-        </w:rPr>
-        <mc:AlternateContent>
-          <mc:Choice Requires="wps">
-            <w:drawing>
-              <wp:anchor distT="0" distB="0" distL="114300" distR="114300" simplePos="0" relativeHeight="251664384" behindDoc="0" locked="0" layoutInCell="1" allowOverlap="1" wp14:anchorId="00358339" wp14:editId="60715CD9">
-                <wp:simplePos x="0" y="0"/>
-                <wp:positionH relativeFrom="margin">
-                  <wp:posOffset>-34568</wp:posOffset>
-                </wp:positionH>
-                <wp:positionV relativeFrom="paragraph">
-                  <wp:posOffset>1684986</wp:posOffset>
-                </wp:positionV>
-                <wp:extent cx="433070" cy="233680"/>
-                <wp:effectExtent l="0" t="0" r="0" b="0"/>
-                <wp:wrapNone/>
-                <wp:docPr id="13" name="Text Box 13"/>
-                <wp:cNvGraphicFramePr/>
-                <a:graphic xmlns:a="http://schemas.openxmlformats.org/drawingml/2006/main">
-                  <a:graphicData uri="http://schemas.microsoft.com/office/word/2010/wordprocessingShape">
-                    <wps:wsp>
-                      <wps:cNvSpPr txBox="1"/>
-                      <wps:spPr>
-                        <a:xfrm>
-                          <a:off x="0" y="0"/>
-                          <a:ext cx="433070" cy="233680"/>
-                        </a:xfrm>
-                        <a:prstGeom prst="rect">
-                          <a:avLst/>
-                        </a:prstGeom>
-                        <a:noFill/>
-                        <a:ln w="6350">
-                          <a:noFill/>
-                        </a:ln>
-                      </wps:spPr>
-                      <wps:txbx>
-                        <w:txbxContent>
-                          <w:p>
-                            <w:pPr>
-                              <w:spacing w:line="240" w:lineRule="auto"/>
-                              <w:rPr>
-                                <w:sz w:val="16"/>
-                              </w:rPr>
-                            </w:pPr>
-                            <w:r>
-                              <w:rPr>
-                                <w:sz w:val="16"/>
-                              </w:rPr>
-                              <w:t>HDT</w:t>
-                            </w:r>
-                          </w:p>
-                        </w:txbxContent>
-                      </wps:txbx>
-                      <wps:bodyPr rot="0" spcFirstLastPara="0" vertOverflow="overflow" horzOverflow="overflow" vert="horz" wrap="square" lIns="91440" tIns="45720" rIns="91440" bIns="45720" numCol="1" spcCol="0" rtlCol="0" fromWordArt="0" anchor="t" anchorCtr="0" forceAA="0" compatLnSpc="1">
-                        <a:prstTxWarp prst="textNoShape">
-                          <a:avLst/>
-                        </a:prstTxWarp>
-                        <a:noAutofit/>
-                      </wps:bodyPr>
-                    </wps:wsp>
-                  </a:graphicData>
-                </a:graphic>
-                <wp14:sizeRelH relativeFrom="margin">
-                  <wp14:pctWidth>0</wp14:pctWidth>
-                </wp14:sizeRelH>
-                <wp14:sizeRelV relativeFrom="margin">
-                  <wp14:pctHeight>0</wp14:pctHeight>
-                </wp14:sizeRelV>
-              </wp:anchor>
-            </w:drawing>
-          </mc:Choice>
-          <mc:Fallback>
-            <w:pict>
-              <v:shape w14:anchorId="00358339" id="Text Box 13" o:spid="_x0000_s1032" type="#_x0000_t202" style="position:absolute;left:0;text-align:left;margin-left:-2.7pt;margin-top:132.7pt;width:34.1pt;height:18.4pt;z-index:251664384;visibility:visible;mso-wrap-style:square;mso-width-percent:0;mso-height-percent:0;mso-wrap-distance-left:9pt;mso-wrap-distance-top:0;mso-wrap-distance-right:9pt;mso-wrap-distance-bottom:0;mso-position-horizontal:absolute;mso-position-horizontal-relative:margin;mso-position-vertical:absolute;mso-position-vertical-relative:text;mso-width-percent:0;mso-height-percent:0;mso-width-relative:margin;mso-height-relative:margin;v-text-anchor:top" o:gfxdata="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" filled="f" stroked="f" strokeweight=".5pt">
-                <v:textbox>
-                  <w:txbxContent>
-                    <w:p>
-                      <w:pPr>
-                        <w:spacing w:line="240" w:lineRule="auto"/>
-                        <w:rPr>
-                          <w:sz w:val="16"/>
-                        </w:rPr>
-                      </w:pPr>
-                      <w:r>
-                        <w:rPr>
-                          <w:sz w:val="16"/>
-                        </w:rPr>
-                        <w:t>HDT</w:t>
-                      </w:r>
-                    </w:p>
-                  </w:txbxContent>
-                </v:textbox>
-                <w10:wrap anchorx="margin"/>
-              </v:shape>
+              <v:shape w14:anchorId="42FBAF0D" id="Isosceles Triangle 7" o:spid="_x0000_s1026" type="#_x0000_t5" style="position:absolute;margin-left:407.05pt;margin-top:88.4pt;width:13.45pt;height:11.6pt;z-index:251682816;visibility:visible;mso-wrap-style:square;mso-width-percent:0;mso-height-percent:0;mso-wrap-distance-left:9pt;mso-wrap-distance-top:0;mso-wrap-distance-right:9pt;mso-wrap-distance-bottom:0;mso-position-horizontal:absolute;mso-position-horizontal-relative:text;mso-position-vertical:absolute;mso-position-vertical-relative:text;mso-width-percent:0;mso-height-percent:0;mso-width-relative:margin;mso-height-relative:margin;v-text-anchor:middle" o:gfxdata="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" fillcolor="#70ad47 [3209]" strokecolor="#375623 [1609]" strokeweight="1pt"/>
             </w:pict>
           </mc:Fallback>
         </mc:AlternateContent>
@@ -1120,7 +1092,7 @@
               </wp:anchor>
             </w:drawing>
           </mc:Choice>
-          <mc:Fallback>
+          <mc:Fallback xmlns:cx2="http://schemas.microsoft.com/office/drawing/2015/10/21/chartex" xmlns:cx3="http://schemas.microsoft.com/office/drawing/2016/5/9/chartex" xmlns:cx4="http://schemas.microsoft.com/office/drawing/2016/5/10/chartex" xmlns:cx5="http://schemas.microsoft.com/office/drawing/2016/5/11/chartex" xmlns:cx6="http://schemas.microsoft.com/office/drawing/2016/5/12/chartex" xmlns:cx7="http://schemas.microsoft.com/office/drawing/2016/5/13/chartex" xmlns:cx8="http://schemas.microsoft.com/office/drawing/2016/5/14/chartex" xmlns:aink="http://schemas.microsoft.com/office/drawing/2016/ink" xmlns:am3d="http://schemas.microsoft.com/office/drawing/2017/model3d" xmlns:w16cid="http://schemas.microsoft.com/office/word/2016/wordml/cid">
             <w:pict>
               <v:shape w14:anchorId="099D6723" id="Text Box 9" o:spid="_x0000_s1033" type="#_x0000_t202" style="position:absolute;left:0;text-align:left;margin-left:424.65pt;margin-top:57.9pt;width:66.55pt;height:37.15pt;z-index:251663360;visibility:visible;mso-wrap-style:square;mso-width-percent:0;mso-height-percent:0;mso-wrap-distance-left:9pt;mso-wrap-distance-top:0;mso-wrap-distance-right:9pt;mso-wrap-distance-bottom:0;mso-position-horizontal:absolute;mso-position-horizontal-relative:text;mso-position-vertical:absolute;mso-position-vertical-relative:text;mso-width-percent:0;mso-height-percent:0;mso-width-relative:margin;mso-height-relative:margin;v-text-anchor:top" o:gfxdata="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" filled="f" stroked="f" strokeweight=".5pt">
                 <v:textbox>
@@ -1218,7 +1190,7 @@
               </wp:anchor>
             </w:drawing>
           </mc:Choice>
-          <mc:Fallback>
+          <mc:Fallback xmlns:cx2="http://schemas.microsoft.com/office/drawing/2015/10/21/chartex" xmlns:cx3="http://schemas.microsoft.com/office/drawing/2016/5/9/chartex" xmlns:cx4="http://schemas.microsoft.com/office/drawing/2016/5/10/chartex" xmlns:cx5="http://schemas.microsoft.com/office/drawing/2016/5/11/chartex" xmlns:cx6="http://schemas.microsoft.com/office/drawing/2016/5/12/chartex" xmlns:cx7="http://schemas.microsoft.com/office/drawing/2016/5/13/chartex" xmlns:cx8="http://schemas.microsoft.com/office/drawing/2016/5/14/chartex" xmlns:aink="http://schemas.microsoft.com/office/drawing/2016/ink" xmlns:am3d="http://schemas.microsoft.com/office/drawing/2017/model3d" xmlns:w16cid="http://schemas.microsoft.com/office/word/2016/wordml/cid">
             <w:pict>
               <v:shape w14:anchorId="3252AEE5" id="Right Brace 8" o:spid="_x0000_s1026" type="#_x0000_t88" style="position:absolute;margin-left:417.85pt;margin-top:49.9pt;width:8.5pt;height:45.8pt;z-index:251677696;visibility:visible;mso-wrap-style:square;mso-width-percent:0;mso-height-percent:0;mso-wrap-distance-left:9pt;mso-wrap-distance-top:0;mso-wrap-distance-right:9pt;mso-wrap-distance-bottom:0;mso-position-horizontal:absolute;mso-position-horizontal-relative:text;mso-position-vertical:absolute;mso-position-vertical-relative:text;mso-width-percent:0;mso-height-percent:0;mso-width-relative:margin;mso-height-relative:margin;v-text-anchor:middle" o:gfxdata="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" adj="334,10979" strokecolor="black [3213]">
                 <v:stroke joinstyle="miter"/>
@@ -1300,7 +1272,7 @@
               </wp:anchor>
             </w:drawing>
           </mc:Choice>
-          <mc:Fallback>
+          <mc:Fallback xmlns:cx2="http://schemas.microsoft.com/office/drawing/2015/10/21/chartex" xmlns:cx3="http://schemas.microsoft.com/office/drawing/2016/5/9/chartex" xmlns:cx4="http://schemas.microsoft.com/office/drawing/2016/5/10/chartex" xmlns:cx5="http://schemas.microsoft.com/office/drawing/2016/5/11/chartex" xmlns:cx6="http://schemas.microsoft.com/office/drawing/2016/5/12/chartex" xmlns:cx7="http://schemas.microsoft.com/office/drawing/2016/5/13/chartex" xmlns:cx8="http://schemas.microsoft.com/office/drawing/2016/5/14/chartex" xmlns:aink="http://schemas.microsoft.com/office/drawing/2016/ink" xmlns:am3d="http://schemas.microsoft.com/office/drawing/2017/model3d" xmlns:w16cid="http://schemas.microsoft.com/office/word/2016/wordml/cid">
             <w:pict>
               <v:shape w14:anchorId="7D1E630C" id="Star: 5 Points 10" o:spid="_x0000_s1034" style="position:absolute;left:0;text-align:left;margin-left:407.05pt;margin-top:41.7pt;width:12.6pt;height:12.6pt;z-index:251676672;visibility:visible;mso-wrap-style:square;mso-wrap-distance-left:9pt;mso-wrap-distance-top:0;mso-wrap-distance-right:9pt;mso-wrap-distance-bottom:0;mso-position-horizontal:absolute;mso-position-horizontal-relative:text;mso-position-vertical:absolute;mso-position-vertical-relative:text;v-text-anchor:middle" coordsize="160020,160020" o:spt="100" o:gfxdata="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" adj="-11796480,,5400" path="m,61122r61123,l80010,,98897,61122r61123,l110571,98897r18888,61123l80010,122244,30561,160020,49449,98897,,61122xe" fillcolor="#4472c4 [3204]" strokecolor="#1f3763 [1604]" strokeweight="1pt">
                 <v:stroke joinstyle="miter"/>
@@ -1397,7 +1369,7 @@
               </wp:anchor>
             </w:drawing>
           </mc:Choice>
-          <mc:Fallback>
+          <mc:Fallback xmlns:cx2="http://schemas.microsoft.com/office/drawing/2015/10/21/chartex" xmlns:cx3="http://schemas.microsoft.com/office/drawing/2016/5/9/chartex" xmlns:cx4="http://schemas.microsoft.com/office/drawing/2016/5/10/chartex" xmlns:cx5="http://schemas.microsoft.com/office/drawing/2016/5/11/chartex" xmlns:cx6="http://schemas.microsoft.com/office/drawing/2016/5/12/chartex" xmlns:cx7="http://schemas.microsoft.com/office/drawing/2016/5/13/chartex" xmlns:cx8="http://schemas.microsoft.com/office/drawing/2016/5/14/chartex" xmlns:aink="http://schemas.microsoft.com/office/drawing/2016/ink" xmlns:am3d="http://schemas.microsoft.com/office/drawing/2017/model3d" xmlns:w16cid="http://schemas.microsoft.com/office/word/2016/wordml/cid">
             <w:pict>
               <v:shape w14:anchorId="1BA2B0E1" id="Text Box 14" o:spid="_x0000_s1035" type="#_x0000_t202" style="position:absolute;left:0;text-align:left;margin-left:383.45pt;margin-top:229.6pt;width:59.55pt;height:18.4pt;z-index:251665408;visibility:visible;mso-wrap-style:square;mso-width-percent:0;mso-height-percent:0;mso-wrap-distance-left:9pt;mso-wrap-distance-top:0;mso-wrap-distance-right:9pt;mso-wrap-distance-bottom:0;mso-position-horizontal:absolute;mso-position-horizontal-relative:text;mso-position-vertical:absolute;mso-position-vertical-relative:text;mso-width-percent:0;mso-height-percent:0;mso-width-relative:margin;mso-height-relative:margin;v-text-anchor:top" o:gfxdata="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" filled="f" stroked="f" strokeweight=".5pt">
                 <v:textbox>
@@ -1498,7 +1470,7 @@
               </wp:anchor>
             </w:drawing>
           </mc:Choice>
-          <mc:Fallback>
+          <mc:Fallback xmlns:cx2="http://schemas.microsoft.com/office/drawing/2015/10/21/chartex" xmlns:cx3="http://schemas.microsoft.com/office/drawing/2016/5/9/chartex" xmlns:cx4="http://schemas.microsoft.com/office/drawing/2016/5/10/chartex" xmlns:cx5="http://schemas.microsoft.com/office/drawing/2016/5/11/chartex" xmlns:cx6="http://schemas.microsoft.com/office/drawing/2016/5/12/chartex" xmlns:cx7="http://schemas.microsoft.com/office/drawing/2016/5/13/chartex" xmlns:cx8="http://schemas.microsoft.com/office/drawing/2016/5/14/chartex" xmlns:aink="http://schemas.microsoft.com/office/drawing/2016/ink" xmlns:am3d="http://schemas.microsoft.com/office/drawing/2017/model3d" xmlns:w16cid="http://schemas.microsoft.com/office/word/2016/wordml/cid">
             <w:pict>
               <v:shape w14:anchorId="382CC1C3" id="Text Box 15" o:spid="_x0000_s1036" type="#_x0000_t202" style="position:absolute;left:0;text-align:left;margin-left:134.5pt;margin-top:231.95pt;width:38.35pt;height:18.45pt;z-index:251666432;visibility:visible;mso-wrap-style:square;mso-width-percent:0;mso-height-percent:0;mso-wrap-distance-left:9pt;mso-wrap-distance-top:0;mso-wrap-distance-right:9pt;mso-wrap-distance-bottom:0;mso-position-horizontal:absolute;mso-position-horizontal-relative:text;mso-position-vertical:absolute;mso-position-vertical-relative:text;mso-width-percent:0;mso-height-percent:0;mso-width-relative:margin;mso-height-relative:margin;v-text-anchor:top" o:gfxdata="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" filled="f" stroked="f" strokeweight=".5pt">
                 <v:textbox>
@@ -1536,7 +1508,7 @@
           <w:noProof/>
         </w:rPr>
         <w:drawing>
-          <wp:inline distT="0" distB="0" distL="0" distR="0" wp14:anchorId="35F4D9E4" wp14:editId="2FA7D918">
+          <wp:inline distT="0" distB="0" distL="0" distR="0" wp14:anchorId="35F4D9E4" wp14:editId="478C0EB1">
             <wp:extent cx="6079787" cy="4027805"/>
             <wp:effectExtent l="0" t="0" r="16510" b="10795"/>
             <wp:docPr id="1" name="Chart 1">
@@ -1570,6 +1542,8 @@
         <w:keepNext/>
         <w:jc w:val="center"/>
       </w:pPr>
+      <w:bookmarkStart w:id="0" w:name="_GoBack"/>
+      <w:bookmarkEnd w:id="0"/>
     </w:p>
     <w:p/>
     <w:sectPr>
@@ -1583,7 +1557,7 @@
 </file>
 
 <file path=word/endnotes.xml><?xml version="1.0" encoding="utf-8"?>
-<w:endnotes xmlns:wpc="http://schemas.microsoft.com/office/word/2010/wordprocessingCanvas" xmlns:cx="http://schemas.microsoft.com/office/drawing/2014/chartex" xmlns:cx1="http://schemas.microsoft.com/office/drawing/2015/9/8/chartex" xmlns:cx2="http://schemas.microsoft.com/office/drawing/2015/10/21/chartex" xmlns:cx3="http://schemas.microsoft.com/office/drawing/2016/5/9/chartex" xmlns:cx4="http://schemas.microsoft.com/office/drawing/2016/5/10/chartex" xmlns:cx5="http://schemas.microsoft.com/office/drawing/2016/5/11/chartex" xmlns:cx6="http://schemas.microsoft.com/office/drawing/2016/5/12/chartex" xmlns:cx7="http://schemas.microsoft.com/office/drawing/2016/5/13/chartex" xmlns:cx8="http://schemas.microsoft.com/office/drawing/2016/5/14/chartex" xmlns:mc="http://schemas.openxmlformats.org/markup-compatibility/2006" xmlns:aink="http://schemas.microsoft.com/office/drawing/2016/ink" xmlns:am3d="http://schemas.microsoft.com/office/drawing/2017/model3d" xmlns:o="urn:schemas-microsoft-com:office:office" xmlns:r="http://schemas.openxmlformats.org/officeDocument/2006/relationships" xmlns:m="http://schemas.openxmlformats.org/officeDocument/2006/math" xmlns:v="urn:schemas-microsoft-com:vml" xmlns:wp14="http://schemas.microsoft.com/office/word/2010/wordprocessingDrawing" xmlns:wp="http://schemas.openxmlformats.org/drawingml/2006/wordprocessingDrawing" xmlns:w10="urn:schemas-microsoft-com:office:word" xmlns:w="http://schemas.openxmlformats.org/wordprocessingml/2006/main" xmlns:w14="http://schemas.microsoft.com/office/word/2010/wordml" xmlns:w15="http://schemas.microsoft.com/office/word/2012/wordml" xmlns:w16cid="http://schemas.microsoft.com/office/word/2016/wordml/cid" xmlns:w16se="http://schemas.microsoft.com/office/word/2015/wordml/symex" xmlns:wpg="http://schemas.microsoft.com/office/word/2010/wordprocessingGroup" xmlns:wpi="http://schemas.microsoft.com/office/word/2010/wordprocessingInk" xmlns:wne="http://schemas.microsoft.com/office/word/2006/wordml" xmlns:wps="http://schemas.microsoft.com/office/word/2010/wordprocessingShape" mc:Ignorable="w14 w15 w16se w16cid wp14">
+<w:endnotes xmlns:wpc="http://schemas.microsoft.com/office/word/2010/wordprocessingCanvas" xmlns:cx="http://schemas.microsoft.com/office/drawing/2014/chartex" xmlns:cx1="http://schemas.microsoft.com/office/drawing/2015/9/8/chartex" xmlns:mc="http://schemas.openxmlformats.org/markup-compatibility/2006" xmlns:o="urn:schemas-microsoft-com:office:office" xmlns:r="http://schemas.openxmlformats.org/officeDocument/2006/relationships" xmlns:m="http://schemas.openxmlformats.org/officeDocument/2006/math" xmlns:v="urn:schemas-microsoft-com:vml" xmlns:wp14="http://schemas.microsoft.com/office/word/2010/wordprocessingDrawing" xmlns:wp="http://schemas.openxmlformats.org/drawingml/2006/wordprocessingDrawing" xmlns:w10="urn:schemas-microsoft-com:office:word" xmlns:w="http://schemas.openxmlformats.org/wordprocessingml/2006/main" xmlns:w14="http://schemas.microsoft.com/office/word/2010/wordml" xmlns:w15="http://schemas.microsoft.com/office/word/2012/wordml" xmlns:w16se="http://schemas.microsoft.com/office/word/2015/wordml/symex" xmlns:wpg="http://schemas.microsoft.com/office/word/2010/wordprocessingGroup" xmlns:wpi="http://schemas.microsoft.com/office/word/2010/wordprocessingInk" xmlns:wne="http://schemas.microsoft.com/office/word/2006/wordml" xmlns:wps="http://schemas.microsoft.com/office/word/2010/wordprocessingShape" mc:Ignorable="w14 w15 w16se wp14">
   <w:endnote w:type="separator" w:id="-1">
     <w:p>
       <w:pPr>
@@ -1608,7 +1582,7 @@
 </file>
 
 <file path=word/footnotes.xml><?xml version="1.0" encoding="utf-8"?>
-<w:footnotes xmlns:wpc="http://schemas.microsoft.com/office/word/2010/wordprocessingCanvas" xmlns:cx="http://schemas.microsoft.com/office/drawing/2014/chartex" xmlns:cx1="http://schemas.microsoft.com/office/drawing/2015/9/8/chartex" xmlns:cx2="http://schemas.microsoft.com/office/drawing/2015/10/21/chartex" xmlns:cx3="http://schemas.microsoft.com/office/drawing/2016/5/9/chartex" xmlns:cx4="http://schemas.microsoft.com/office/drawing/2016/5/10/chartex" xmlns:cx5="http://schemas.microsoft.com/office/drawing/2016/5/11/chartex" xmlns:cx6="http://schemas.microsoft.com/office/drawing/2016/5/12/chartex" xmlns:cx7="http://schemas.microsoft.com/office/drawing/2016/5/13/chartex" xmlns:cx8="http://schemas.microsoft.com/office/drawing/2016/5/14/chartex" xmlns:mc="http://schemas.openxmlformats.org/markup-compatibility/2006" xmlns:aink="http://schemas.microsoft.com/office/drawing/2016/ink" xmlns:am3d="http://schemas.microsoft.com/office/drawing/2017/model3d" xmlns:o="urn:schemas-microsoft-com:office:office" xmlns:r="http://schemas.openxmlformats.org/officeDocument/2006/relationships" xmlns:m="http://schemas.openxmlformats.org/officeDocument/2006/math" xmlns:v="urn:schemas-microsoft-com:vml" xmlns:wp14="http://schemas.microsoft.com/office/word/2010/wordprocessingDrawing" xmlns:wp="http://schemas.openxmlformats.org/drawingml/2006/wordprocessingDrawing" xmlns:w10="urn:schemas-microsoft-com:office:word" xmlns:w="http://schemas.openxmlformats.org/wordprocessingml/2006/main" xmlns:w14="http://schemas.microsoft.com/office/word/2010/wordml" xmlns:w15="http://schemas.microsoft.com/office/word/2012/wordml" xmlns:w16cid="http://schemas.microsoft.com/office/word/2016/wordml/cid" xmlns:w16se="http://schemas.microsoft.com/office/word/2015/wordml/symex" xmlns:wpg="http://schemas.microsoft.com/office/word/2010/wordprocessingGroup" xmlns:wpi="http://schemas.microsoft.com/office/word/2010/wordprocessingInk" xmlns:wne="http://schemas.microsoft.com/office/word/2006/wordml" xmlns:wps="http://schemas.microsoft.com/office/word/2010/wordprocessingShape" mc:Ignorable="w14 w15 w16se w16cid wp14">
+<w:footnotes xmlns:wpc="http://schemas.microsoft.com/office/word/2010/wordprocessingCanvas" xmlns:cx="http://schemas.microsoft.com/office/drawing/2014/chartex" xmlns:cx1="http://schemas.microsoft.com/office/drawing/2015/9/8/chartex" xmlns:mc="http://schemas.openxmlformats.org/markup-compatibility/2006" xmlns:o="urn:schemas-microsoft-com:office:office" xmlns:r="http://schemas.openxmlformats.org/officeDocument/2006/relationships" xmlns:m="http://schemas.openxmlformats.org/officeDocument/2006/math" xmlns:v="urn:schemas-microsoft-com:vml" xmlns:wp14="http://schemas.microsoft.com/office/word/2010/wordprocessingDrawing" xmlns:wp="http://schemas.openxmlformats.org/drawingml/2006/wordprocessingDrawing" xmlns:w10="urn:schemas-microsoft-com:office:word" xmlns:w="http://schemas.openxmlformats.org/wordprocessingml/2006/main" xmlns:w14="http://schemas.microsoft.com/office/word/2010/wordml" xmlns:w15="http://schemas.microsoft.com/office/word/2012/wordml" xmlns:w16se="http://schemas.microsoft.com/office/word/2015/wordml/symex" xmlns:wpg="http://schemas.microsoft.com/office/word/2010/wordprocessingGroup" xmlns:wpi="http://schemas.microsoft.com/office/word/2010/wordprocessingInk" xmlns:wne="http://schemas.microsoft.com/office/word/2006/wordml" xmlns:wps="http://schemas.microsoft.com/office/word/2010/wordprocessingShape" mc:Ignorable="w14 w15 w16se wp14">
   <w:footnote w:type="separator" w:id="-1">
     <w:p>
       <w:pPr>
@@ -1633,7 +1607,7 @@
 </file>
 
 <file path=word/styles.xml><?xml version="1.0" encoding="utf-8"?>
-<w:styles xmlns:mc="http://schemas.openxmlformats.org/markup-compatibility/2006" xmlns:r="http://schemas.openxmlformats.org/officeDocument/2006/relationships" xmlns:w="http://schemas.openxmlformats.org/wordprocessingml/2006/main" xmlns:w14="http://schemas.microsoft.com/office/word/2010/wordml" xmlns:w15="http://schemas.microsoft.com/office/word/2012/wordml" xmlns:w16cid="http://schemas.microsoft.com/office/word/2016/wordml/cid" xmlns:w16se="http://schemas.microsoft.com/office/word/2015/wordml/symex" mc:Ignorable="w14 w15 w16se w16cid">
+<w:styles xmlns:mc="http://schemas.openxmlformats.org/markup-compatibility/2006" xmlns:r="http://schemas.openxmlformats.org/officeDocument/2006/relationships" xmlns:w="http://schemas.openxmlformats.org/wordprocessingml/2006/main" xmlns:w14="http://schemas.microsoft.com/office/word/2010/wordml" xmlns:w15="http://schemas.microsoft.com/office/word/2012/wordml" xmlns:w16se="http://schemas.microsoft.com/office/word/2015/wordml/symex" mc:Ignorable="w14 w15 w16se">
   <w:docDefaults>
     <w:rPrDefault>
       <w:rPr>
@@ -1649,7 +1623,7 @@
       </w:pPr>
     </w:pPrDefault>
   </w:docDefaults>
-  <w:latentStyles w:defLockedState="0" w:defUIPriority="99" w:defSemiHidden="0" w:defUnhideWhenUsed="0" w:defQFormat="0" w:count="376">
+  <w:latentStyles w:defLockedState="0" w:defUIPriority="99" w:defSemiHidden="0" w:defUnhideWhenUsed="0" w:defQFormat="0" w:count="371">
     <w:lsdException w:name="Normal" w:uiPriority="0" w:qFormat="1"/>
     <w:lsdException w:name="heading 1" w:uiPriority="9" w:qFormat="1"/>
     <w:lsdException w:name="heading 2" w:semiHidden="1" w:uiPriority="9" w:unhideWhenUsed="1" w:qFormat="1"/>
@@ -2021,11 +1995,6 @@
     <w:lsdException w:name="List Table 5 Dark Accent 6" w:uiPriority="50"/>
     <w:lsdException w:name="List Table 6 Colorful Accent 6" w:uiPriority="51"/>
     <w:lsdException w:name="List Table 7 Colorful Accent 6" w:uiPriority="52"/>
-    <w:lsdException w:name="Mention" w:semiHidden="1" w:unhideWhenUsed="1"/>
-    <w:lsdException w:name="Smart Hyperlink" w:semiHidden="1" w:unhideWhenUsed="1"/>
-    <w:lsdException w:name="Hashtag" w:semiHidden="1" w:unhideWhenUsed="1"/>
-    <w:lsdException w:name="Unresolved Mention" w:semiHidden="1" w:unhideWhenUsed="1"/>
-    <w:lsdException w:name="Smart Link" w:semiHidden="1" w:unhideWhenUsed="1"/>
   </w:latentStyles>
   <w:style w:type="paragraph" w:default="1" w:styleId="Normal">
     <w:name w:val="Normal"/>
@@ -2157,9 +2126,9 @@
           <c:layoutTarget val="inner"/>
           <c:xMode val="edge"/>
           <c:yMode val="edge"/>
-          <c:x val="5.1305956547098276E-2"/>
+          <c:x val="0.10561971481160425"/>
           <c:y val="3.4683903515686586E-2"/>
-          <c:w val="0.81285486118078987"/>
+          <c:w val="0.75854109472998554"/>
           <c:h val="0.65591879447987178"/>
         </c:manualLayout>
       </c:layout>
@@ -2615,6 +2584,69 @@
             <a:effectLst/>
           </c:spPr>
         </c:majorGridlines>
+        <c:title>
+          <c:tx>
+            <c:rich>
+              <a:bodyPr rot="0" spcFirstLastPara="1" vertOverflow="ellipsis" vert="horz" wrap="square" anchor="ctr" anchorCtr="1"/>
+              <a:lstStyle/>
+              <a:p>
+                <a:pPr>
+                  <a:defRPr sz="1000" b="0" i="0" u="none" strike="noStrike" kern="1200" baseline="0">
+                    <a:solidFill>
+                      <a:schemeClr val="tx1">
+                        <a:lumMod val="65000"/>
+                        <a:lumOff val="35000"/>
+                      </a:schemeClr>
+                    </a:solidFill>
+                    <a:latin typeface="+mn-lt"/>
+                    <a:ea typeface="+mn-ea"/>
+                    <a:cs typeface="+mn-cs"/>
+                  </a:defRPr>
+                </a:pPr>
+                <a:r>
+                  <a:rPr lang="en-US"/>
+                  <a:t>x: Location</a:t>
+                </a:r>
+              </a:p>
+            </c:rich>
+          </c:tx>
+          <c:layout>
+            <c:manualLayout>
+              <c:xMode val="edge"/>
+              <c:yMode val="edge"/>
+              <c:x val="0.44063498747427826"/>
+              <c:y val="0.72528660151124491"/>
+            </c:manualLayout>
+          </c:layout>
+          <c:overlay val="0"/>
+          <c:spPr>
+            <a:noFill/>
+            <a:ln>
+              <a:noFill/>
+            </a:ln>
+            <a:effectLst/>
+          </c:spPr>
+          <c:txPr>
+            <a:bodyPr rot="0" spcFirstLastPara="1" vertOverflow="ellipsis" vert="horz" wrap="square" anchor="ctr" anchorCtr="1"/>
+            <a:lstStyle/>
+            <a:p>
+              <a:pPr>
+                <a:defRPr sz="1000" b="0" i="0" u="none" strike="noStrike" kern="1200" baseline="0">
+                  <a:solidFill>
+                    <a:schemeClr val="tx1">
+                      <a:lumMod val="65000"/>
+                      <a:lumOff val="35000"/>
+                    </a:schemeClr>
+                  </a:solidFill>
+                  <a:latin typeface="+mn-lt"/>
+                  <a:ea typeface="+mn-ea"/>
+                  <a:cs typeface="+mn-cs"/>
+                </a:defRPr>
+              </a:pPr>
+              <a:endParaRPr lang="en-US"/>
+            </a:p>
+          </c:txPr>
+        </c:title>
         <c:numFmt formatCode="General" sourceLinked="1"/>
         <c:majorTickMark val="out"/>
         <c:minorTickMark val="none"/>
@@ -2646,6 +2678,69 @@
             <a:effectLst/>
           </c:spPr>
         </c:majorGridlines>
+        <c:title>
+          <c:tx>
+            <c:rich>
+              <a:bodyPr rot="-5400000" spcFirstLastPara="1" vertOverflow="ellipsis" vert="horz" wrap="square" anchor="ctr" anchorCtr="1"/>
+              <a:lstStyle/>
+              <a:p>
+                <a:pPr>
+                  <a:defRPr sz="1000" b="0" i="0" u="none" strike="noStrike" kern="1200" baseline="0">
+                    <a:solidFill>
+                      <a:schemeClr val="tx1">
+                        <a:lumMod val="65000"/>
+                        <a:lumOff val="35000"/>
+                      </a:schemeClr>
+                    </a:solidFill>
+                    <a:latin typeface="+mn-lt"/>
+                    <a:ea typeface="+mn-ea"/>
+                    <a:cs typeface="+mn-cs"/>
+                  </a:defRPr>
+                </a:pPr>
+                <a:r>
+                  <a:rPr lang="en-US"/>
+                  <a:t>y: Time</a:t>
+                </a:r>
+              </a:p>
+            </c:rich>
+          </c:tx>
+          <c:layout>
+            <c:manualLayout>
+              <c:xMode val="edge"/>
+              <c:yMode val="edge"/>
+              <c:x val="1.3275784646409486E-2"/>
+              <c:y val="0.48187710179613952"/>
+            </c:manualLayout>
+          </c:layout>
+          <c:overlay val="0"/>
+          <c:spPr>
+            <a:noFill/>
+            <a:ln>
+              <a:noFill/>
+            </a:ln>
+            <a:effectLst/>
+          </c:spPr>
+          <c:txPr>
+            <a:bodyPr rot="-5400000" spcFirstLastPara="1" vertOverflow="ellipsis" vert="horz" wrap="square" anchor="ctr" anchorCtr="1"/>
+            <a:lstStyle/>
+            <a:p>
+              <a:pPr>
+                <a:defRPr sz="1000" b="0" i="0" u="none" strike="noStrike" kern="1200" baseline="0">
+                  <a:solidFill>
+                    <a:schemeClr val="tx1">
+                      <a:lumMod val="65000"/>
+                      <a:lumOff val="35000"/>
+                    </a:schemeClr>
+                  </a:solidFill>
+                  <a:latin typeface="+mn-lt"/>
+                  <a:ea typeface="+mn-ea"/>
+                  <a:cs typeface="+mn-cs"/>
+                </a:defRPr>
+              </a:pPr>
+              <a:endParaRPr lang="en-US"/>
+            </a:p>
+          </c:txPr>
+        </c:title>
         <c:numFmt formatCode="General" sourceLinked="1"/>
         <c:majorTickMark val="out"/>
         <c:minorTickMark val="none"/>
@@ -2668,9 +2763,9 @@
         <c:manualLayout>
           <c:xMode val="edge"/>
           <c:yMode val="edge"/>
-          <c:x val="8.0292906095071448E-2"/>
-          <c:y val="0.81100475320925414"/>
-          <c:w val="0.84153502852496098"/>
+          <c:x val="1.5534197769878726E-2"/>
+          <c:y val="0.82992324603599221"/>
+          <c:w val="0.97314149706636588"/>
           <c:h val="0.16752375052913435"/>
         </c:manualLayout>
       </c:layout>
@@ -2705,6 +2800,7 @@
     </c:legend>
     <c:plotVisOnly val="1"/>
     <c:dispBlanksAs val="gap"/>
+    <c:showDLblsOverMax val="0"/>
     <c:extLst>
       <c:ext xmlns:c16r3="http://schemas.microsoft.com/office/drawing/2017/03/chart" uri="{56B9EC1D-385E-4148-901F-78D8002777C0}">
         <c16r3:dataDisplayOptions16>
@@ -2712,7 +2808,6 @@
         </c16r3:dataDisplayOptions16>
       </c:ext>
     </c:extLst>
-    <c:showDLblsOverMax val="0"/>
   </c:chart>
   <c:spPr>
     <a:solidFill>

</xml_diff>